<commit_message>
fix attached weight_equalizer package issue.
</commit_message>
<xml_diff>
--- a/darknet-yolov2-object-classification-v2/BM1880-Darknet-Yolov2_3-model转bmodel 说明_v1.0.6.docx
+++ b/darknet-yolov2-object-classification-v2/BM1880-Darknet-Yolov2_3-model转bmodel 说明_v1.0.6.docx
@@ -1,7 +1,14 @@
 
 <file path=word/document.xml><?xml version="1.0" encoding="utf-8"?>
-<w:document xmlns:wpc="http://schemas.microsoft.com/office/word/2010/wordprocessingCanvas" xmlns:cx="http://schemas.microsoft.com/office/drawing/2014/chartex" xmlns:mc="http://schemas.openxmlformats.org/markup-compatibility/2006" xmlns:o="urn:schemas-microsoft-com:office:office" xmlns:r="http://schemas.openxmlformats.org/officeDocument/2006/relationships" xmlns:m="http://schemas.openxmlformats.org/officeDocument/2006/math" xmlns:v="urn:schemas-microsoft-com:vml" xmlns:wp14="http://schemas.microsoft.com/office/word/2010/wordprocessingDrawing" xmlns:wp="http://schemas.openxmlformats.org/drawingml/2006/wordprocessingDrawing" xmlns:w10="urn:schemas-microsoft-com:office:word" xmlns:w="http://schemas.openxmlformats.org/wordprocessingml/2006/main" xmlns:w14="http://schemas.microsoft.com/office/word/2010/wordml" xmlns:w15="http://schemas.microsoft.com/office/word/2012/wordml" xmlns:w16se="http://schemas.microsoft.com/office/word/2015/wordml/symex" xmlns:wpg="http://schemas.microsoft.com/office/word/2010/wordprocessingGroup" xmlns:wpi="http://schemas.microsoft.com/office/word/2010/wordprocessingInk" xmlns:wne="http://schemas.microsoft.com/office/word/2006/wordml" xmlns:wps="http://schemas.microsoft.com/office/word/2010/wordprocessingShape" mc:Ignorable="w14 w15 w16se wp14">
+<w:document xmlns:wpc="http://schemas.microsoft.com/office/word/2010/wordprocessingCanvas" xmlns:cx="http://schemas.microsoft.com/office/drawing/2014/chartex" xmlns:cx1="http://schemas.microsoft.com/office/drawing/2015/9/8/chartex" xmlns:cx2="http://schemas.microsoft.com/office/drawing/2015/10/21/chartex" xmlns:cx3="http://schemas.microsoft.com/office/drawing/2016/5/9/chartex" xmlns:cx4="http://schemas.microsoft.com/office/drawing/2016/5/10/chartex" xmlns:cx5="http://schemas.microsoft.com/office/drawing/2016/5/11/chartex" xmlns:cx6="http://schemas.microsoft.com/office/drawing/2016/5/12/chartex" xmlns:cx7="http://schemas.microsoft.com/office/drawing/2016/5/13/chartex" xmlns:cx8="http://schemas.microsoft.com/office/drawing/2016/5/14/chartex" xmlns:mc="http://schemas.openxmlformats.org/markup-compatibility/2006" xmlns:aink="http://schemas.microsoft.com/office/drawing/2016/ink" xmlns:am3d="http://schemas.microsoft.com/office/drawing/2017/model3d" xmlns:o="urn:schemas-microsoft-com:office:office" xmlns:r="http://schemas.openxmlformats.org/officeDocument/2006/relationships" xmlns:m="http://schemas.openxmlformats.org/officeDocument/2006/math" xmlns:v="urn:schemas-microsoft-com:vml" xmlns:wp14="http://schemas.microsoft.com/office/word/2010/wordprocessingDrawing" xmlns:wp="http://schemas.openxmlformats.org/drawingml/2006/wordprocessingDrawing" xmlns:w10="urn:schemas-microsoft-com:office:word" xmlns:w="http://schemas.openxmlformats.org/wordprocessingml/2006/main" xmlns:w14="http://schemas.microsoft.com/office/word/2010/wordml" xmlns:w15="http://schemas.microsoft.com/office/word/2012/wordml" xmlns:w16cid="http://schemas.microsoft.com/office/word/2016/wordml/cid" xmlns:w16se="http://schemas.microsoft.com/office/word/2015/wordml/symex" xmlns:wpg="http://schemas.microsoft.com/office/word/2010/wordprocessingGroup" xmlns:wpi="http://schemas.microsoft.com/office/word/2010/wordprocessingInk" xmlns:wne="http://schemas.microsoft.com/office/word/2006/wordml" xmlns:wps="http://schemas.microsoft.com/office/word/2010/wordprocessingShape" mc:Ignorable="w14 w15 w16se w16cid wp14">
   <w:body>
+    <w:p>
+      <w:pPr>
+        <w:rPr>
+          <w:rFonts w:hint="eastAsia"/>
+        </w:rPr>
+      </w:pPr>
+    </w:p>
     <w:p/>
     <w:p/>
     <w:p/>
@@ -11,7 +18,6 @@
     <w:p/>
     <w:p/>
     <w:p/>
-    <w:p/>
     <w:p>
       <w:pPr>
         <w:jc w:val="center"/>
@@ -57,23 +63,13 @@
         </w:rPr>
         <w:t xml:space="preserve">M1880 </w:t>
       </w:r>
-      <w:proofErr w:type="spellStart"/>
       <w:r>
         <w:rPr>
           <w:b/>
           <w:sz w:val="44"/>
           <w:szCs w:val="44"/>
         </w:rPr>
-        <w:t>Darknet</w:t>
-      </w:r>
-      <w:proofErr w:type="spellEnd"/>
-      <w:r>
-        <w:rPr>
-          <w:b/>
-          <w:sz w:val="44"/>
-          <w:szCs w:val="44"/>
-        </w:rPr>
-        <w:t xml:space="preserve"> </w:t>
+        <w:t xml:space="preserve">Darknet </w:t>
       </w:r>
       <w:r>
         <w:rPr>
@@ -829,19 +825,11 @@
               <w:rPr>
                 <w:rFonts w:hint="eastAsia"/>
               </w:rPr>
-              <w:t>修改了</w:t>
-            </w:r>
-            <w:proofErr w:type="spellStart"/>
-            <w:r>
-              <w:rPr>
-                <w:rFonts w:hint="eastAsia"/>
-              </w:rPr>
-              <w:t>d</w:t>
+              <w:t>修改了d</w:t>
             </w:r>
             <w:r>
               <w:t>arknet</w:t>
             </w:r>
-            <w:proofErr w:type="spellEnd"/>
             <w:r>
               <w:rPr>
                 <w:rFonts w:hint="eastAsia"/>
@@ -1276,46 +1264,39 @@
             </w:tcMar>
           </w:tcPr>
           <w:p>
-            <w:pPr>
+            <w:r>
               <w:rPr>
                 <w:rFonts w:hint="eastAsia"/>
               </w:rPr>
-            </w:pPr>
+              <w:t>添加完整的模型转换s</w:t>
+            </w:r>
+            <w:r>
+              <w:t xml:space="preserve">cript </w:t>
+            </w:r>
             <w:r>
               <w:rPr>
                 <w:rFonts w:hint="eastAsia"/>
               </w:rPr>
-              <w:t>添加完整的模型转换s</w:t>
-            </w:r>
-            <w:r>
-              <w:t xml:space="preserve">cript </w:t>
+              <w:t>文件。</w:t>
+            </w:r>
+            <w:r>
+              <w:br/>
             </w:r>
             <w:r>
               <w:rPr>
                 <w:rFonts w:hint="eastAsia"/>
               </w:rPr>
-              <w:t>文件。</w:t>
-            </w:r>
-            <w:r>
-              <w:br/>
+              <w:t>添加y</w:t>
+            </w:r>
+            <w:r>
+              <w:t xml:space="preserve">olo </w:t>
             </w:r>
             <w:r>
               <w:rPr>
                 <w:rFonts w:hint="eastAsia"/>
               </w:rPr>
-              <w:t>添加y</w:t>
-            </w:r>
-            <w:r>
-              <w:t xml:space="preserve">olo </w:t>
-            </w:r>
-            <w:r>
-              <w:rPr>
-                <w:rFonts w:hint="eastAsia"/>
-              </w:rPr>
               <w:t>精度调整的部分。</w:t>
             </w:r>
-            <w:bookmarkStart w:id="1" w:name="_GoBack"/>
-            <w:bookmarkEnd w:id="1"/>
           </w:p>
         </w:tc>
       </w:tr>
@@ -1393,7 +1374,7 @@
         </w:p>
         <w:p>
           <w:pPr>
-            <w:pStyle w:val="11"/>
+            <w:pStyle w:val="TOC1"/>
             <w:rPr>
               <w:rFonts w:asciiTheme="minorHAnsi" w:eastAsiaTheme="minorEastAsia"/>
               <w:b w:val="0"/>
@@ -1496,7 +1477,7 @@
         </w:p>
         <w:p>
           <w:pPr>
-            <w:pStyle w:val="11"/>
+            <w:pStyle w:val="TOC1"/>
             <w:rPr>
               <w:rFonts w:asciiTheme="minorHAnsi" w:eastAsiaTheme="minorEastAsia"/>
               <w:b w:val="0"/>
@@ -1651,7 +1632,7 @@
         </w:p>
         <w:p>
           <w:pPr>
-            <w:pStyle w:val="11"/>
+            <w:pStyle w:val="TOC1"/>
             <w:rPr>
               <w:rFonts w:asciiTheme="minorHAnsi" w:eastAsiaTheme="minorEastAsia"/>
               <w:b w:val="0"/>
@@ -1770,7 +1751,7 @@
         </w:p>
         <w:p>
           <w:pPr>
-            <w:pStyle w:val="11"/>
+            <w:pStyle w:val="TOC1"/>
             <w:rPr>
               <w:rFonts w:asciiTheme="minorHAnsi" w:eastAsiaTheme="minorEastAsia"/>
               <w:b w:val="0"/>
@@ -1925,7 +1906,7 @@
         </w:p>
         <w:p>
           <w:pPr>
-            <w:pStyle w:val="11"/>
+            <w:pStyle w:val="TOC1"/>
             <w:rPr>
               <w:rFonts w:asciiTheme="minorHAnsi" w:eastAsiaTheme="minorEastAsia"/>
               <w:b w:val="0"/>
@@ -2062,7 +2043,7 @@
         </w:p>
         <w:p>
           <w:pPr>
-            <w:pStyle w:val="11"/>
+            <w:pStyle w:val="TOC1"/>
             <w:rPr>
               <w:rFonts w:asciiTheme="minorHAnsi" w:eastAsiaTheme="minorEastAsia"/>
               <w:b w:val="0"/>
@@ -2199,7 +2180,7 @@
         </w:p>
         <w:p>
           <w:pPr>
-            <w:pStyle w:val="11"/>
+            <w:pStyle w:val="TOC1"/>
             <w:rPr>
               <w:rFonts w:asciiTheme="minorHAnsi" w:eastAsiaTheme="minorEastAsia"/>
               <w:b w:val="0"/>
@@ -2309,7 +2290,7 @@
         </w:p>
         <w:p>
           <w:pPr>
-            <w:pStyle w:val="11"/>
+            <w:pStyle w:val="TOC1"/>
             <w:rPr>
               <w:rFonts w:asciiTheme="minorHAnsi" w:eastAsiaTheme="minorEastAsia"/>
               <w:b w:val="0"/>
@@ -2446,7 +2427,7 @@
         </w:p>
         <w:p>
           <w:pPr>
-            <w:pStyle w:val="11"/>
+            <w:pStyle w:val="TOC1"/>
             <w:rPr>
               <w:rFonts w:asciiTheme="minorHAnsi" w:eastAsiaTheme="minorEastAsia"/>
               <w:b w:val="0"/>
@@ -2601,7 +2582,7 @@
         </w:p>
         <w:p>
           <w:pPr>
-            <w:pStyle w:val="11"/>
+            <w:pStyle w:val="TOC1"/>
             <w:rPr>
               <w:rFonts w:asciiTheme="minorHAnsi" w:eastAsiaTheme="minorEastAsia"/>
               <w:b w:val="0"/>
@@ -2720,7 +2701,7 @@
         </w:p>
         <w:p>
           <w:pPr>
-            <w:pStyle w:val="11"/>
+            <w:pStyle w:val="TOC1"/>
             <w:rPr>
               <w:rFonts w:asciiTheme="minorHAnsi" w:eastAsiaTheme="minorEastAsia"/>
               <w:b w:val="0"/>
@@ -2857,7 +2838,7 @@
         </w:p>
         <w:p>
           <w:pPr>
-            <w:pStyle w:val="11"/>
+            <w:pStyle w:val="TOC1"/>
             <w:rPr>
               <w:rFonts w:asciiTheme="minorHAnsi" w:eastAsiaTheme="minorEastAsia"/>
               <w:b w:val="0"/>
@@ -2976,7 +2957,7 @@
         </w:p>
         <w:p>
           <w:pPr>
-            <w:pStyle w:val="11"/>
+            <w:pStyle w:val="TOC1"/>
             <w:rPr>
               <w:rFonts w:asciiTheme="minorHAnsi" w:eastAsiaTheme="minorEastAsia"/>
               <w:b w:val="0"/>
@@ -3171,23 +3152,13 @@
         </w:rPr>
         <w:t>在</w:t>
       </w:r>
-      <w:proofErr w:type="spellStart"/>
-      <w:r>
-        <w:rPr>
-          <w:rFonts w:ascii="Times New Roman" w:hAnsi="Times New Roman" w:cs="Times New Roman"/>
-          <w:sz w:val="24"/>
-          <w:szCs w:val="24"/>
-        </w:rPr>
-        <w:t>darknet</w:t>
-      </w:r>
-      <w:proofErr w:type="spellEnd"/>
-      <w:r>
-        <w:rPr>
-          <w:rFonts w:ascii="Times New Roman" w:hAnsi="Times New Roman" w:cs="Times New Roman"/>
-          <w:sz w:val="24"/>
-          <w:szCs w:val="24"/>
-        </w:rPr>
-        <w:t xml:space="preserve"> </w:t>
+      <w:r>
+        <w:rPr>
+          <w:rFonts w:ascii="Times New Roman" w:hAnsi="Times New Roman" w:cs="Times New Roman"/>
+          <w:sz w:val="24"/>
+          <w:szCs w:val="24"/>
+        </w:rPr>
+        <w:t xml:space="preserve">darknet </w:t>
       </w:r>
       <w:r>
         <w:rPr>
@@ -3248,23 +3219,13 @@
         </w:rPr>
         <w:t>，下面说明一下如何将</w:t>
       </w:r>
-      <w:proofErr w:type="spellStart"/>
-      <w:r>
-        <w:rPr>
-          <w:rFonts w:ascii="Times New Roman" w:hAnsi="Times New Roman" w:cs="Times New Roman"/>
-          <w:sz w:val="24"/>
-          <w:szCs w:val="24"/>
-        </w:rPr>
-        <w:t>Darknet</w:t>
-      </w:r>
-      <w:proofErr w:type="spellEnd"/>
-      <w:r>
-        <w:rPr>
-          <w:rFonts w:ascii="Times New Roman" w:hAnsi="Times New Roman" w:cs="Times New Roman"/>
-          <w:sz w:val="24"/>
-          <w:szCs w:val="24"/>
-        </w:rPr>
-        <w:t xml:space="preserve"> </w:t>
+      <w:r>
+        <w:rPr>
+          <w:rFonts w:ascii="Times New Roman" w:hAnsi="Times New Roman" w:cs="Times New Roman"/>
+          <w:sz w:val="24"/>
+          <w:szCs w:val="24"/>
+        </w:rPr>
+        <w:t xml:space="preserve">Darknet </w:t>
       </w:r>
       <w:r>
         <w:rPr>
@@ -3358,9 +3319,8 @@
           <w:szCs w:val="30"/>
         </w:rPr>
       </w:pPr>
-      <w:bookmarkStart w:id="2" w:name="_Toc9849328"/>
-      <w:bookmarkStart w:id="3" w:name="_Toc20492987"/>
-      <w:proofErr w:type="spellStart"/>
+      <w:bookmarkStart w:id="1" w:name="_Toc9849328"/>
+      <w:bookmarkStart w:id="2" w:name="_Toc20492987"/>
       <w:r>
         <w:rPr>
           <w:rFonts w:ascii="Times New Roman" w:hAnsi="Times New Roman" w:cs="Times New Roman"/>
@@ -3368,17 +3328,7 @@
           <w:sz w:val="30"/>
           <w:szCs w:val="30"/>
         </w:rPr>
-        <w:t>Darknet</w:t>
-      </w:r>
-      <w:proofErr w:type="spellEnd"/>
-      <w:r>
-        <w:rPr>
-          <w:rFonts w:ascii="Times New Roman" w:hAnsi="Times New Roman" w:cs="Times New Roman"/>
-          <w:b w:val="0"/>
-          <w:sz w:val="30"/>
-          <w:szCs w:val="30"/>
-        </w:rPr>
-        <w:t xml:space="preserve"> model</w:t>
+        <w:t>Darknet model</w:t>
       </w:r>
       <w:r>
         <w:rPr>
@@ -3483,8 +3433,8 @@
         </w:rPr>
         <w:t>.</w:t>
       </w:r>
+      <w:bookmarkEnd w:id="1"/>
       <w:bookmarkEnd w:id="2"/>
-      <w:bookmarkEnd w:id="3"/>
       <w:r>
         <w:rPr>
           <w:rFonts w:ascii="Times New Roman" w:hAnsi="Times New Roman" w:cs="Times New Roman"/>
@@ -3524,25 +3474,92 @@
           <w:sz w:val="24"/>
           <w:szCs w:val="24"/>
         </w:rPr>
-        <w:t>网络的训练过程都是在</w:t>
+        <w:t>网络的训练过程都是在D</w:t>
+      </w:r>
+      <w:r>
+        <w:rPr>
+          <w:sz w:val="24"/>
+          <w:szCs w:val="24"/>
+        </w:rPr>
+        <w:t xml:space="preserve">arknet </w:t>
+      </w:r>
+      <w:r>
+        <w:rPr>
+          <w:rFonts w:hint="eastAsia"/>
+          <w:sz w:val="24"/>
+          <w:szCs w:val="24"/>
+        </w:rPr>
+        <w:t>框架内完成的，但目前B</w:t>
+      </w:r>
+      <w:r>
+        <w:rPr>
+          <w:sz w:val="24"/>
+          <w:szCs w:val="24"/>
+        </w:rPr>
+        <w:t>M1880</w:t>
+      </w:r>
+      <w:r>
+        <w:rPr>
+          <w:rFonts w:hint="eastAsia"/>
+          <w:sz w:val="24"/>
+          <w:szCs w:val="24"/>
+        </w:rPr>
+        <w:t>只能基于</w:t>
+      </w:r>
+      <w:r>
+        <w:rPr>
+          <w:sz w:val="24"/>
+          <w:szCs w:val="24"/>
+        </w:rPr>
+        <w:t xml:space="preserve">Caffe model </w:t>
+      </w:r>
+      <w:r>
+        <w:rPr>
+          <w:rFonts w:hint="eastAsia"/>
+          <w:sz w:val="24"/>
+          <w:szCs w:val="24"/>
+        </w:rPr>
+        <w:t>做I</w:t>
+      </w:r>
+      <w:r>
+        <w:rPr>
+          <w:sz w:val="24"/>
+          <w:szCs w:val="24"/>
+        </w:rPr>
+        <w:t>NT8</w:t>
+      </w:r>
+      <w:r>
+        <w:rPr>
+          <w:rFonts w:hint="eastAsia"/>
+          <w:sz w:val="24"/>
+          <w:szCs w:val="24"/>
+        </w:rPr>
+        <w:t>模型(</w:t>
       </w:r>
       <w:proofErr w:type="spellStart"/>
       <w:r>
         <w:rPr>
+          <w:sz w:val="24"/>
+          <w:szCs w:val="24"/>
+        </w:rPr>
+        <w:t>bmodel</w:t>
+      </w:r>
+      <w:proofErr w:type="spellEnd"/>
+      <w:r>
+        <w:rPr>
+          <w:sz w:val="24"/>
+          <w:szCs w:val="24"/>
+        </w:rPr>
+        <w:t>)</w:t>
+      </w:r>
+      <w:r>
+        <w:rPr>
           <w:rFonts w:hint="eastAsia"/>
           <w:sz w:val="24"/>
           <w:szCs w:val="24"/>
         </w:rPr>
-        <w:t>D</w:t>
-      </w:r>
-      <w:r>
-        <w:rPr>
-          <w:sz w:val="24"/>
-          <w:szCs w:val="24"/>
-        </w:rPr>
-        <w:t>arknet</w:t>
-      </w:r>
-      <w:proofErr w:type="spellEnd"/>
+        <w:t>的转换.</w:t>
+      </w:r>
       <w:r>
         <w:rPr>
           <w:sz w:val="24"/>
@@ -3556,14 +3573,14 @@
           <w:sz w:val="24"/>
           <w:szCs w:val="24"/>
         </w:rPr>
-        <w:t>框架内完成的，但目前B</w:t>
-      </w:r>
-      <w:r>
-        <w:rPr>
-          <w:sz w:val="24"/>
-          <w:szCs w:val="24"/>
-        </w:rPr>
-        <w:t>M1880</w:t>
+        <w:t>所以有了D</w:t>
+      </w:r>
+      <w:r>
+        <w:rPr>
+          <w:sz w:val="24"/>
+          <w:szCs w:val="24"/>
+        </w:rPr>
+        <w:t xml:space="preserve">arknet model </w:t>
       </w:r>
       <w:r>
         <w:rPr>
@@ -3571,23 +3588,14 @@
           <w:sz w:val="24"/>
           <w:szCs w:val="24"/>
         </w:rPr>
-        <w:t>只能基于</w:t>
-      </w:r>
-      <w:proofErr w:type="spellStart"/>
-      <w:r>
-        <w:rPr>
-          <w:sz w:val="24"/>
-          <w:szCs w:val="24"/>
-        </w:rPr>
-        <w:t>Caffe</w:t>
-      </w:r>
-      <w:proofErr w:type="spellEnd"/>
-      <w:r>
-        <w:rPr>
-          <w:sz w:val="24"/>
-          <w:szCs w:val="24"/>
-        </w:rPr>
-        <w:t xml:space="preserve"> model </w:t>
+        <w:t>第一件事情就是D</w:t>
+      </w:r>
+      <w:r>
+        <w:rPr>
+          <w:sz w:val="24"/>
+          <w:szCs w:val="24"/>
+        </w:rPr>
+        <w:t xml:space="preserve">arknet </w:t>
       </w:r>
       <w:r>
         <w:rPr>
@@ -3595,127 +3603,8 @@
           <w:sz w:val="24"/>
           <w:szCs w:val="24"/>
         </w:rPr>
-        <w:t>做I</w:t>
-      </w:r>
-      <w:r>
-        <w:rPr>
-          <w:sz w:val="24"/>
-          <w:szCs w:val="24"/>
-        </w:rPr>
-        <w:t>NT8</w:t>
-      </w:r>
-      <w:r>
-        <w:rPr>
-          <w:rFonts w:hint="eastAsia"/>
-          <w:sz w:val="24"/>
-          <w:szCs w:val="24"/>
-        </w:rPr>
-        <w:t>模型(</w:t>
-      </w:r>
-      <w:proofErr w:type="spellStart"/>
-      <w:r>
-        <w:rPr>
-          <w:sz w:val="24"/>
-          <w:szCs w:val="24"/>
-        </w:rPr>
-        <w:t>bmodel</w:t>
-      </w:r>
-      <w:proofErr w:type="spellEnd"/>
-      <w:r>
-        <w:rPr>
-          <w:sz w:val="24"/>
-          <w:szCs w:val="24"/>
-        </w:rPr>
-        <w:t>)</w:t>
-      </w:r>
-      <w:r>
-        <w:rPr>
-          <w:rFonts w:hint="eastAsia"/>
-          <w:sz w:val="24"/>
-          <w:szCs w:val="24"/>
-        </w:rPr>
-        <w:t>的转换.</w:t>
-      </w:r>
-      <w:r>
-        <w:rPr>
-          <w:sz w:val="24"/>
-          <w:szCs w:val="24"/>
-        </w:rPr>
-        <w:t xml:space="preserve"> </w:t>
-      </w:r>
-      <w:r>
-        <w:rPr>
-          <w:rFonts w:hint="eastAsia"/>
-          <w:sz w:val="24"/>
-          <w:szCs w:val="24"/>
-        </w:rPr>
-        <w:t>所以有了</w:t>
-      </w:r>
-      <w:proofErr w:type="spellStart"/>
-      <w:r>
-        <w:rPr>
-          <w:rFonts w:hint="eastAsia"/>
-          <w:sz w:val="24"/>
-          <w:szCs w:val="24"/>
-        </w:rPr>
-        <w:t>D</w:t>
-      </w:r>
-      <w:r>
-        <w:rPr>
-          <w:sz w:val="24"/>
-          <w:szCs w:val="24"/>
-        </w:rPr>
-        <w:t>arknet</w:t>
-      </w:r>
-      <w:proofErr w:type="spellEnd"/>
-      <w:r>
-        <w:rPr>
-          <w:sz w:val="24"/>
-          <w:szCs w:val="24"/>
-        </w:rPr>
-        <w:t xml:space="preserve"> model </w:t>
-      </w:r>
-      <w:r>
-        <w:rPr>
-          <w:rFonts w:hint="eastAsia"/>
-          <w:sz w:val="24"/>
-          <w:szCs w:val="24"/>
-        </w:rPr>
-        <w:t>第一件事情就是</w:t>
-      </w:r>
-      <w:proofErr w:type="spellStart"/>
-      <w:r>
-        <w:rPr>
-          <w:rFonts w:hint="eastAsia"/>
-          <w:sz w:val="24"/>
-          <w:szCs w:val="24"/>
-        </w:rPr>
-        <w:t>D</w:t>
-      </w:r>
-      <w:r>
-        <w:rPr>
-          <w:sz w:val="24"/>
-          <w:szCs w:val="24"/>
-        </w:rPr>
-        <w:t>arknet</w:t>
-      </w:r>
-      <w:proofErr w:type="spellEnd"/>
-      <w:r>
-        <w:rPr>
-          <w:sz w:val="24"/>
-          <w:szCs w:val="24"/>
-        </w:rPr>
-        <w:t xml:space="preserve"> </w:t>
-      </w:r>
-      <w:r>
-        <w:rPr>
-          <w:rFonts w:hint="eastAsia"/>
-          <w:sz w:val="24"/>
-          <w:szCs w:val="24"/>
-        </w:rPr>
         <w:t>转</w:t>
       </w:r>
-      <w:proofErr w:type="spellStart"/>
       <w:r>
         <w:rPr>
           <w:sz w:val="24"/>
@@ -3728,15 +3617,7 @@
           <w:sz w:val="24"/>
           <w:szCs w:val="24"/>
         </w:rPr>
-        <w:t>affe</w:t>
-      </w:r>
-      <w:proofErr w:type="spellEnd"/>
-      <w:r>
-        <w:rPr>
-          <w:sz w:val="24"/>
-          <w:szCs w:val="24"/>
-        </w:rPr>
-        <w:t xml:space="preserve"> model.  </w:t>
+        <w:t xml:space="preserve">affe model.  </w:t>
       </w:r>
       <w:r>
         <w:rPr>
@@ -3768,8 +3649,8 @@
           <w:szCs w:val="30"/>
         </w:rPr>
       </w:pPr>
-      <w:bookmarkStart w:id="4" w:name="_Toc9849329"/>
-      <w:bookmarkStart w:id="5" w:name="_Toc20492988"/>
+      <w:bookmarkStart w:id="3" w:name="_Toc9849329"/>
+      <w:bookmarkStart w:id="4" w:name="_Toc20492988"/>
       <w:r>
         <w:rPr>
           <w:rFonts w:ascii="Times New Roman" w:hAnsi="Times New Roman" w:cs="Times New Roman" w:hint="eastAsia"/>
@@ -3806,8 +3687,8 @@
         </w:rPr>
         <w:t>的安装</w:t>
       </w:r>
+      <w:bookmarkEnd w:id="3"/>
       <w:bookmarkEnd w:id="4"/>
-      <w:bookmarkEnd w:id="5"/>
     </w:p>
     <w:p>
       <w:pPr>
@@ -3891,20 +3772,8 @@
           <w:sz w:val="24"/>
           <w:szCs w:val="24"/>
         </w:rPr>
-        <w:t xml:space="preserve"> </w:t>
-      </w:r>
-      <w:proofErr w:type="spellStart"/>
-      <w:r>
-        <w:rPr>
-          <w:rFonts w:ascii="Times New Roman" w:hAnsi="Times New Roman" w:cs="Times New Roman"/>
-          <w:b/>
-          <w:color w:val="FF0000"/>
-          <w:sz w:val="24"/>
-          <w:szCs w:val="24"/>
-        </w:rPr>
-        <w:t>docker</w:t>
-      </w:r>
-      <w:proofErr w:type="spellEnd"/>
+        <w:t xml:space="preserve"> docker</w:t>
+      </w:r>
       <w:r>
         <w:rPr>
           <w:rFonts w:ascii="Times New Roman" w:hAnsi="Times New Roman" w:cs="Times New Roman"/>
@@ -3976,23 +3845,13 @@
         </w:rPr>
         <w:t>笔者转换主要用到了下面两个</w:t>
       </w:r>
-      <w:proofErr w:type="spellStart"/>
-      <w:r>
-        <w:rPr>
-          <w:rFonts w:ascii="Times New Roman" w:hAnsi="Times New Roman" w:cs="Times New Roman"/>
-          <w:sz w:val="24"/>
-          <w:szCs w:val="24"/>
-        </w:rPr>
-        <w:t>git</w:t>
-      </w:r>
-      <w:proofErr w:type="spellEnd"/>
-      <w:r>
-        <w:rPr>
-          <w:rFonts w:ascii="Times New Roman" w:hAnsi="Times New Roman" w:cs="Times New Roman"/>
-          <w:sz w:val="24"/>
-          <w:szCs w:val="24"/>
-        </w:rPr>
-        <w:t xml:space="preserve"> hub </w:t>
+      <w:r>
+        <w:rPr>
+          <w:rFonts w:ascii="Times New Roman" w:hAnsi="Times New Roman" w:cs="Times New Roman"/>
+          <w:sz w:val="24"/>
+          <w:szCs w:val="24"/>
+        </w:rPr>
+        <w:t xml:space="preserve">git hub </w:t>
       </w:r>
       <w:r>
         <w:rPr>
@@ -4343,7 +4202,6 @@
         </w:rPr>
         <w:t>和</w:t>
       </w:r>
-      <w:proofErr w:type="spellStart"/>
       <w:r>
         <w:rPr>
           <w:rFonts w:ascii="Times New Roman" w:hAnsi="Times New Roman" w:cs="Times New Roman"/>
@@ -4358,16 +4216,7 @@
           <w:sz w:val="24"/>
           <w:szCs w:val="24"/>
         </w:rPr>
-        <w:t>affe</w:t>
-      </w:r>
-      <w:proofErr w:type="spellEnd"/>
-      <w:r>
-        <w:rPr>
-          <w:rFonts w:ascii="Times New Roman" w:hAnsi="Times New Roman" w:cs="Times New Roman"/>
-          <w:sz w:val="24"/>
-          <w:szCs w:val="24"/>
-        </w:rPr>
-        <w:t xml:space="preserve"> . </w:t>
+        <w:t xml:space="preserve">affe . </w:t>
       </w:r>
       <w:proofErr w:type="spellStart"/>
       <w:r>
@@ -4479,7 +4328,7 @@
           <w:noProof/>
         </w:rPr>
         <w:drawing>
-          <wp:inline distT="0" distB="0" distL="0" distR="0" wp14:anchorId="5E1FA3D6" wp14:editId="7EDD36E2">
+          <wp:inline distT="0" distB="0" distL="0" distR="0" wp14:anchorId="43784205" wp14:editId="77899347">
             <wp:extent cx="5274310" cy="2691765"/>
             <wp:effectExtent l="0" t="0" r="2540" b="0"/>
             <wp:docPr id="1" name="图片 1"/>
@@ -4525,6 +4374,54 @@
           <w:szCs w:val="24"/>
         </w:rPr>
       </w:pPr>
+      <w:r>
+        <w:rPr>
+          <w:rFonts w:ascii="Times New Roman" w:hAnsi="Times New Roman" w:cs="Times New Roman"/>
+          <w:sz w:val="24"/>
+          <w:szCs w:val="24"/>
+        </w:rPr>
+        <w:t xml:space="preserve">Caffe </w:t>
+      </w:r>
+      <w:r>
+        <w:rPr>
+          <w:rFonts w:ascii="Times New Roman" w:hAnsi="Times New Roman" w:cs="Times New Roman"/>
+          <w:sz w:val="24"/>
+          <w:szCs w:val="24"/>
+        </w:rPr>
+        <w:t>的安装这里不详细描述</w:t>
+      </w:r>
+      <w:r>
+        <w:rPr>
+          <w:rFonts w:ascii="Times New Roman" w:hAnsi="Times New Roman" w:cs="Times New Roman"/>
+          <w:sz w:val="24"/>
+          <w:szCs w:val="24"/>
+        </w:rPr>
+        <w:t>（</w:t>
+      </w:r>
+      <w:r>
+        <w:rPr>
+          <w:rFonts w:ascii="Times New Roman" w:hAnsi="Times New Roman" w:cs="Times New Roman"/>
+          <w:sz w:val="24"/>
+          <w:szCs w:val="24"/>
+        </w:rPr>
+        <w:t>C</w:t>
+      </w:r>
+      <w:r>
+        <w:rPr>
+          <w:rFonts w:ascii="Times New Roman" w:hAnsi="Times New Roman" w:cs="Times New Roman"/>
+          <w:sz w:val="24"/>
+          <w:szCs w:val="24"/>
+        </w:rPr>
+        <w:t xml:space="preserve">affe </w:t>
+      </w:r>
+      <w:r>
+        <w:rPr>
+          <w:rFonts w:ascii="Times New Roman" w:hAnsi="Times New Roman" w:cs="Times New Roman"/>
+          <w:sz w:val="24"/>
+          <w:szCs w:val="24"/>
+        </w:rPr>
+        <w:t>需加入对</w:t>
+      </w:r>
       <w:proofErr w:type="spellStart"/>
       <w:r>
         <w:rPr>
@@ -4532,7 +4429,7 @@
           <w:sz w:val="24"/>
           <w:szCs w:val="24"/>
         </w:rPr>
-        <w:t>Caffe</w:t>
+        <w:t>upsample</w:t>
       </w:r>
       <w:proofErr w:type="spellEnd"/>
       <w:r>
@@ -4541,74 +4438,6 @@
           <w:sz w:val="24"/>
           <w:szCs w:val="24"/>
         </w:rPr>
-        <w:t xml:space="preserve"> </w:t>
-      </w:r>
-      <w:r>
-        <w:rPr>
-          <w:rFonts w:ascii="Times New Roman" w:hAnsi="Times New Roman" w:cs="Times New Roman"/>
-          <w:sz w:val="24"/>
-          <w:szCs w:val="24"/>
-        </w:rPr>
-        <w:t>的安装这里不详细描述</w:t>
-      </w:r>
-      <w:r>
-        <w:rPr>
-          <w:rFonts w:ascii="Times New Roman" w:hAnsi="Times New Roman" w:cs="Times New Roman"/>
-          <w:sz w:val="24"/>
-          <w:szCs w:val="24"/>
-        </w:rPr>
-        <w:t>（</w:t>
-      </w:r>
-      <w:proofErr w:type="spellStart"/>
-      <w:r>
-        <w:rPr>
-          <w:rFonts w:ascii="Times New Roman" w:hAnsi="Times New Roman" w:cs="Times New Roman"/>
-          <w:sz w:val="24"/>
-          <w:szCs w:val="24"/>
-        </w:rPr>
-        <w:t>C</w:t>
-      </w:r>
-      <w:r>
-        <w:rPr>
-          <w:rFonts w:ascii="Times New Roman" w:hAnsi="Times New Roman" w:cs="Times New Roman"/>
-          <w:sz w:val="24"/>
-          <w:szCs w:val="24"/>
-        </w:rPr>
-        <w:t>affe</w:t>
-      </w:r>
-      <w:proofErr w:type="spellEnd"/>
-      <w:r>
-        <w:rPr>
-          <w:rFonts w:ascii="Times New Roman" w:hAnsi="Times New Roman" w:cs="Times New Roman"/>
-          <w:sz w:val="24"/>
-          <w:szCs w:val="24"/>
-        </w:rPr>
-        <w:t xml:space="preserve"> </w:t>
-      </w:r>
-      <w:r>
-        <w:rPr>
-          <w:rFonts w:ascii="Times New Roman" w:hAnsi="Times New Roman" w:cs="Times New Roman"/>
-          <w:sz w:val="24"/>
-          <w:szCs w:val="24"/>
-        </w:rPr>
-        <w:t>需加入对</w:t>
-      </w:r>
-      <w:proofErr w:type="spellStart"/>
-      <w:r>
-        <w:rPr>
-          <w:rFonts w:ascii="Times New Roman" w:hAnsi="Times New Roman" w:cs="Times New Roman"/>
-          <w:sz w:val="24"/>
-          <w:szCs w:val="24"/>
-        </w:rPr>
-        <w:t>upsample</w:t>
-      </w:r>
-      <w:proofErr w:type="spellEnd"/>
-      <w:r>
-        <w:rPr>
-          <w:rFonts w:ascii="Times New Roman" w:hAnsi="Times New Roman" w:cs="Times New Roman"/>
-          <w:sz w:val="24"/>
-          <w:szCs w:val="24"/>
-        </w:rPr>
         <w:t>以及</w:t>
       </w:r>
       <w:r>
@@ -4659,23 +4488,13 @@
         </w:rPr>
         <w:t>对于</w:t>
       </w:r>
-      <w:proofErr w:type="spellStart"/>
-      <w:r>
-        <w:rPr>
-          <w:rFonts w:ascii="Times New Roman" w:hAnsi="Times New Roman" w:cs="Times New Roman"/>
-          <w:sz w:val="24"/>
-          <w:szCs w:val="24"/>
-        </w:rPr>
-        <w:t>Caffe</w:t>
-      </w:r>
-      <w:proofErr w:type="spellEnd"/>
-      <w:r>
-        <w:rPr>
-          <w:rFonts w:ascii="Times New Roman" w:hAnsi="Times New Roman" w:cs="Times New Roman"/>
-          <w:sz w:val="24"/>
-          <w:szCs w:val="24"/>
-        </w:rPr>
-        <w:t xml:space="preserve"> </w:t>
+      <w:r>
+        <w:rPr>
+          <w:rFonts w:ascii="Times New Roman" w:hAnsi="Times New Roman" w:cs="Times New Roman"/>
+          <w:sz w:val="24"/>
+          <w:szCs w:val="24"/>
+        </w:rPr>
+        <w:t xml:space="preserve">Caffe </w:t>
       </w:r>
       <w:r>
         <w:rPr>
@@ -4793,7 +4612,6 @@
         </w:rPr>
         <w:t>转</w:t>
       </w:r>
-      <w:proofErr w:type="spellStart"/>
       <w:r>
         <w:rPr>
           <w:rFonts w:ascii="Times New Roman" w:hAnsi="Times New Roman" w:cs="Times New Roman"/>
@@ -4810,7 +4628,6 @@
         </w:rPr>
         <w:t>affe</w:t>
       </w:r>
-      <w:proofErr w:type="spellEnd"/>
       <w:r>
         <w:rPr>
           <w:rFonts w:ascii="Times New Roman" w:hAnsi="Times New Roman" w:cs="Times New Roman"/>
@@ -4886,7 +4703,7 @@
     </w:p>
     <w:p>
       <w:r>
-        <w:object w:dxaOrig="2161" w:dyaOrig="820">
+        <w:object w:dxaOrig="2161" w:dyaOrig="820" w14:anchorId="73E40659">
           <v:shapetype id="_x0000_t75" coordsize="21600,21600" o:spt="75" o:preferrelative="t" path="m@4@5l@4@11@9@11@9@5xe" filled="f" stroked="f">
             <v:stroke joinstyle="miter"/>
             <v:formulas>
@@ -4906,10 +4723,10 @@
             <v:path o:extrusionok="f" gradientshapeok="t" o:connecttype="rect"/>
             <o:lock v:ext="edit" aspectratio="t"/>
           </v:shapetype>
-          <v:shape id="_x0000_i1025" type="#_x0000_t75" style="width:108.2pt;height:41.2pt" o:ole="">
+          <v:shape id="_x0000_i1025" type="#_x0000_t75" style="width:108pt;height:41pt" o:ole="">
             <v:imagedata r:id="rId15" o:title=""/>
           </v:shape>
-          <o:OLEObject Type="Embed" ProgID="Package" ShapeID="_x0000_i1025" DrawAspect="Content" ObjectID="_1632408708" r:id="rId16"/>
+          <o:OLEObject Type="Embed" ProgID="Package" ShapeID="_x0000_i1025" DrawAspect="Content" ObjectID="_1646203327" r:id="rId16"/>
         </w:object>
       </w:r>
       <w:r>
@@ -4928,11 +4745,11 @@
         <w:t>，完整的文件：</w:t>
       </w:r>
       <w:r>
-        <w:object w:dxaOrig="1820" w:dyaOrig="820">
-          <v:shape id="_x0000_i1026" type="#_x0000_t75" style="width:91.15pt;height:41.2pt" o:ole="">
+        <w:object w:dxaOrig="1820" w:dyaOrig="820" w14:anchorId="0DD47268">
+          <v:shape id="_x0000_i1026" type="#_x0000_t75" style="width:91pt;height:41pt" o:ole="">
             <v:imagedata r:id="rId17" o:title=""/>
           </v:shape>
-          <o:OLEObject Type="Embed" ProgID="Package" ShapeID="_x0000_i1026" DrawAspect="Content" ObjectID="_1632408709" r:id="rId18"/>
+          <o:OLEObject Type="Embed" ProgID="Package" ShapeID="_x0000_i1026" DrawAspect="Content" ObjectID="_1646203328" r:id="rId18"/>
         </w:object>
       </w:r>
     </w:p>
@@ -5093,11 +4910,11 @@
     </w:p>
     <w:p>
       <w:r>
-        <w:object w:dxaOrig="2971" w:dyaOrig="820">
-          <v:shape id="_x0000_i1027" type="#_x0000_t75" style="width:148.6pt;height:41.2pt" o:ole="">
+        <w:object w:dxaOrig="2971" w:dyaOrig="820" w14:anchorId="2A35ACD1">
+          <v:shape id="_x0000_i1027" type="#_x0000_t75" style="width:148.5pt;height:41pt" o:ole="">
             <v:imagedata r:id="rId19" o:title=""/>
           </v:shape>
-          <o:OLEObject Type="Embed" ProgID="Package" ShapeID="_x0000_i1027" DrawAspect="Content" ObjectID="_1632408710" r:id="rId20"/>
+          <o:OLEObject Type="Embed" ProgID="Package" ShapeID="_x0000_i1027" DrawAspect="Content" ObjectID="_1646203329" r:id="rId20"/>
         </w:object>
       </w:r>
       <w:r>
@@ -5116,11 +4933,11 @@
         <w:t>，完整的文件：</w:t>
       </w:r>
       <w:r>
-        <w:object w:dxaOrig="2631" w:dyaOrig="820">
-          <v:shape id="_x0000_i1028" type="#_x0000_t75" style="width:131.5pt;height:41.2pt" o:ole="">
+        <w:object w:dxaOrig="2631" w:dyaOrig="820" w14:anchorId="683387C5">
+          <v:shape id="_x0000_i1028" type="#_x0000_t75" style="width:131.5pt;height:41pt" o:ole="">
             <v:imagedata r:id="rId21" o:title=""/>
           </v:shape>
-          <o:OLEObject Type="Embed" ProgID="Package" ShapeID="_x0000_i1028" DrawAspect="Content" ObjectID="_1632408711" r:id="rId22"/>
+          <o:OLEObject Type="Embed" ProgID="Package" ShapeID="_x0000_i1028" DrawAspect="Content" ObjectID="_1646203330" r:id="rId22"/>
         </w:object>
       </w:r>
     </w:p>
@@ -5140,9 +4957,8 @@
           <w:szCs w:val="30"/>
         </w:rPr>
       </w:pPr>
-      <w:bookmarkStart w:id="6" w:name="_Toc9849330"/>
-      <w:bookmarkStart w:id="7" w:name="_Toc20492989"/>
-      <w:proofErr w:type="spellStart"/>
+      <w:bookmarkStart w:id="5" w:name="_Toc9849330"/>
+      <w:bookmarkStart w:id="6" w:name="_Toc20492989"/>
       <w:r>
         <w:rPr>
           <w:rFonts w:ascii="Times New Roman" w:hAnsi="Times New Roman" w:cs="Times New Roman"/>
@@ -5151,17 +4967,7 @@
           <w:szCs w:val="30"/>
         </w:rPr>
         <w:lastRenderedPageBreak/>
-        <w:t>Darknet</w:t>
-      </w:r>
-      <w:proofErr w:type="spellEnd"/>
-      <w:r>
-        <w:rPr>
-          <w:rFonts w:ascii="Times New Roman" w:hAnsi="Times New Roman" w:cs="Times New Roman"/>
-          <w:b w:val="0"/>
-          <w:sz w:val="30"/>
-          <w:szCs w:val="30"/>
-        </w:rPr>
-        <w:t xml:space="preserve"> model</w:t>
+        <w:t>Darknet model</w:t>
       </w:r>
       <w:r>
         <w:rPr>
@@ -5266,8 +5072,8 @@
         </w:rPr>
         <w:t>.</w:t>
       </w:r>
+      <w:bookmarkEnd w:id="5"/>
       <w:bookmarkEnd w:id="6"/>
-      <w:bookmarkEnd w:id="7"/>
       <w:r>
         <w:rPr>
           <w:rFonts w:ascii="Times New Roman" w:hAnsi="Times New Roman" w:cs="Times New Roman"/>
@@ -5303,8 +5109,8 @@
           <w:szCs w:val="30"/>
         </w:rPr>
       </w:pPr>
-      <w:bookmarkStart w:id="8" w:name="_Toc9849331"/>
-      <w:bookmarkStart w:id="9" w:name="_Toc20492990"/>
+      <w:bookmarkStart w:id="7" w:name="_Toc9849331"/>
+      <w:bookmarkStart w:id="8" w:name="_Toc20492990"/>
       <w:r>
         <w:rPr>
           <w:rFonts w:ascii="Times New Roman" w:hAnsi="Times New Roman" w:cs="Times New Roman" w:hint="eastAsia"/>
@@ -5314,7 +5120,6 @@
         </w:rPr>
         <w:t>在没有自己</w:t>
       </w:r>
-      <w:proofErr w:type="spellStart"/>
       <w:r>
         <w:rPr>
           <w:rFonts w:ascii="Times New Roman" w:hAnsi="Times New Roman" w:cs="Times New Roman"/>
@@ -5322,17 +5127,7 @@
           <w:sz w:val="30"/>
           <w:szCs w:val="30"/>
         </w:rPr>
-        <w:t>Caffe</w:t>
-      </w:r>
-      <w:proofErr w:type="spellEnd"/>
-      <w:r>
-        <w:rPr>
-          <w:rFonts w:ascii="Times New Roman" w:hAnsi="Times New Roman" w:cs="Times New Roman"/>
-          <w:b w:val="0"/>
-          <w:sz w:val="30"/>
-          <w:szCs w:val="30"/>
-        </w:rPr>
-        <w:t xml:space="preserve"> </w:t>
+        <w:t xml:space="preserve">Caffe </w:t>
       </w:r>
       <w:r>
         <w:rPr>
@@ -5381,8 +5176,8 @@
         </w:rPr>
         <w:t>情况下的模型转换</w:t>
       </w:r>
+      <w:bookmarkEnd w:id="7"/>
       <w:bookmarkEnd w:id="8"/>
-      <w:bookmarkEnd w:id="9"/>
     </w:p>
     <w:p>
       <w:pPr>
@@ -5412,7 +5207,6 @@
         </w:rPr>
         <w:t>这种转换方式的方便之处是，不用再另外写</w:t>
       </w:r>
-      <w:proofErr w:type="spellStart"/>
       <w:r>
         <w:rPr>
           <w:rFonts w:ascii="Times New Roman" w:hAnsi="Times New Roman" w:cs="Times New Roman"/>
@@ -5431,9 +5225,8 @@
           <w:sz w:val="24"/>
           <w:szCs w:val="24"/>
         </w:rPr>
-        <w:t>affe</w:t>
-      </w:r>
-      <w:proofErr w:type="spellEnd"/>
+        <w:t xml:space="preserve">affe </w:t>
+      </w:r>
       <w:r>
         <w:rPr>
           <w:rFonts w:ascii="Times New Roman" w:hAnsi="Times New Roman" w:cs="Times New Roman"/>
@@ -5442,8 +5235,9 @@
           <w:sz w:val="24"/>
           <w:szCs w:val="24"/>
         </w:rPr>
-        <w:t xml:space="preserve"> </w:t>
-      </w:r>
+        <w:t>的</w:t>
+      </w:r>
+      <w:proofErr w:type="spellStart"/>
       <w:r>
         <w:rPr>
           <w:rFonts w:ascii="Times New Roman" w:hAnsi="Times New Roman" w:cs="Times New Roman"/>
@@ -5452,9 +5246,9 @@
           <w:sz w:val="24"/>
           <w:szCs w:val="24"/>
         </w:rPr>
-        <w:t>的</w:t>
-      </w:r>
-      <w:proofErr w:type="spellStart"/>
+        <w:t>prototxt</w:t>
+      </w:r>
+      <w:proofErr w:type="spellEnd"/>
       <w:r>
         <w:rPr>
           <w:rFonts w:ascii="Times New Roman" w:hAnsi="Times New Roman" w:cs="Times New Roman"/>
@@ -5463,9 +5257,8 @@
           <w:sz w:val="24"/>
           <w:szCs w:val="24"/>
         </w:rPr>
-        <w:t>prototxt</w:t>
-      </w:r>
-      <w:proofErr w:type="spellEnd"/>
+        <w:t xml:space="preserve"> </w:t>
+      </w:r>
       <w:r>
         <w:rPr>
           <w:rFonts w:ascii="Times New Roman" w:hAnsi="Times New Roman" w:cs="Times New Roman"/>
@@ -5474,7 +5267,7 @@
           <w:sz w:val="24"/>
           <w:szCs w:val="24"/>
         </w:rPr>
-        <w:t xml:space="preserve"> </w:t>
+        <w:t>，只需要有</w:t>
       </w:r>
       <w:r>
         <w:rPr>
@@ -5484,9 +5277,8 @@
           <w:sz w:val="24"/>
           <w:szCs w:val="24"/>
         </w:rPr>
-        <w:t>，只需要有</w:t>
-      </w:r>
-      <w:proofErr w:type="spellStart"/>
+        <w:t xml:space="preserve">darknet </w:t>
+      </w:r>
       <w:r>
         <w:rPr>
           <w:rFonts w:ascii="Times New Roman" w:hAnsi="Times New Roman" w:cs="Times New Roman"/>
@@ -5495,9 +5287,9 @@
           <w:sz w:val="24"/>
           <w:szCs w:val="24"/>
         </w:rPr>
-        <w:t>darknet</w:t>
-      </w:r>
-      <w:proofErr w:type="spellEnd"/>
+        <w:t>下的</w:t>
+      </w:r>
+      <w:proofErr w:type="spellStart"/>
       <w:r>
         <w:rPr>
           <w:rFonts w:ascii="Times New Roman" w:hAnsi="Times New Roman" w:cs="Times New Roman"/>
@@ -5506,8 +5298,9 @@
           <w:sz w:val="24"/>
           <w:szCs w:val="24"/>
         </w:rPr>
-        <w:t xml:space="preserve"> </w:t>
-      </w:r>
+        <w:t>cfg</w:t>
+      </w:r>
+      <w:proofErr w:type="spellEnd"/>
       <w:r>
         <w:rPr>
           <w:rFonts w:ascii="Times New Roman" w:hAnsi="Times New Roman" w:cs="Times New Roman"/>
@@ -5516,9 +5309,8 @@
           <w:sz w:val="24"/>
           <w:szCs w:val="24"/>
         </w:rPr>
-        <w:t>下的</w:t>
-      </w:r>
-      <w:proofErr w:type="spellStart"/>
+        <w:t xml:space="preserve"> </w:t>
+      </w:r>
       <w:r>
         <w:rPr>
           <w:rFonts w:ascii="Times New Roman" w:hAnsi="Times New Roman" w:cs="Times New Roman"/>
@@ -5527,9 +5319,8 @@
           <w:sz w:val="24"/>
           <w:szCs w:val="24"/>
         </w:rPr>
-        <w:t>cfg</w:t>
-      </w:r>
-      <w:proofErr w:type="spellEnd"/>
+        <w:t>和</w:t>
+      </w:r>
       <w:r>
         <w:rPr>
           <w:rFonts w:ascii="Times New Roman" w:hAnsi="Times New Roman" w:cs="Times New Roman"/>
@@ -5538,7 +5329,7 @@
           <w:sz w:val="24"/>
           <w:szCs w:val="24"/>
         </w:rPr>
-        <w:t xml:space="preserve"> </w:t>
+        <w:t xml:space="preserve">weights </w:t>
       </w:r>
       <w:r>
         <w:rPr>
@@ -5548,26 +5339,6 @@
           <w:sz w:val="24"/>
           <w:szCs w:val="24"/>
         </w:rPr>
-        <w:t>和</w:t>
-      </w:r>
-      <w:r>
-        <w:rPr>
-          <w:rFonts w:ascii="Times New Roman" w:hAnsi="Times New Roman" w:cs="Times New Roman"/>
-          <w:b/>
-          <w:color w:val="FF0000"/>
-          <w:sz w:val="24"/>
-          <w:szCs w:val="24"/>
-        </w:rPr>
-        <w:t xml:space="preserve">weights </w:t>
-      </w:r>
-      <w:r>
-        <w:rPr>
-          <w:rFonts w:ascii="Times New Roman" w:hAnsi="Times New Roman" w:cs="Times New Roman"/>
-          <w:b/>
-          <w:color w:val="FF0000"/>
-          <w:sz w:val="24"/>
-          <w:szCs w:val="24"/>
-        </w:rPr>
         <w:t>文件即可。</w:t>
       </w:r>
     </w:p>
@@ -5661,25 +5432,7 @@
           <w:sz w:val="24"/>
           <w:szCs w:val="24"/>
         </w:rPr>
-        <w:t>-</w:t>
-      </w:r>
-      <w:proofErr w:type="spellStart"/>
-      <w:r>
-        <w:rPr>
-          <w:rFonts w:ascii="Times New Roman" w:hAnsi="Times New Roman" w:cs="Times New Roman"/>
-          <w:sz w:val="24"/>
-          <w:szCs w:val="24"/>
-        </w:rPr>
-        <w:t>darknet</w:t>
-      </w:r>
-      <w:proofErr w:type="spellEnd"/>
-      <w:r>
-        <w:rPr>
-          <w:rFonts w:ascii="Times New Roman" w:hAnsi="Times New Roman" w:cs="Times New Roman"/>
-          <w:sz w:val="24"/>
-          <w:szCs w:val="24"/>
-        </w:rPr>
-        <w:t>-convert</w:t>
+        <w:t>-darknet-convert</w:t>
       </w:r>
       <w:r>
         <w:rPr>
@@ -5763,7 +5516,6 @@
         </w:rPr>
         <w:t>转</w:t>
       </w:r>
-      <w:proofErr w:type="spellStart"/>
       <w:r>
         <w:rPr>
           <w:rFonts w:ascii="Times New Roman" w:hAnsi="Times New Roman" w:cs="Times New Roman"/>
@@ -5778,16 +5530,7 @@
           <w:sz w:val="24"/>
           <w:szCs w:val="24"/>
         </w:rPr>
-        <w:t>affe</w:t>
-      </w:r>
-      <w:proofErr w:type="spellEnd"/>
-      <w:r>
-        <w:rPr>
-          <w:rFonts w:ascii="Times New Roman" w:hAnsi="Times New Roman" w:cs="Times New Roman"/>
-          <w:sz w:val="24"/>
-          <w:szCs w:val="24"/>
-        </w:rPr>
-        <w:t xml:space="preserve"> </w:t>
+        <w:t xml:space="preserve">affe </w:t>
       </w:r>
       <w:r>
         <w:rPr>
@@ -5821,7 +5564,6 @@
         </w:rPr>
         <w:t>生成</w:t>
       </w:r>
-      <w:proofErr w:type="spellStart"/>
       <w:r>
         <w:rPr>
           <w:rFonts w:ascii="Times New Roman" w:hAnsi="Times New Roman" w:cs="Times New Roman"/>
@@ -5836,16 +5578,7 @@
           <w:sz w:val="24"/>
           <w:szCs w:val="24"/>
         </w:rPr>
-        <w:t>affe</w:t>
-      </w:r>
-      <w:proofErr w:type="spellEnd"/>
-      <w:r>
-        <w:rPr>
-          <w:rFonts w:ascii="Times New Roman" w:hAnsi="Times New Roman" w:cs="Times New Roman"/>
-          <w:sz w:val="24"/>
-          <w:szCs w:val="24"/>
-        </w:rPr>
-        <w:t xml:space="preserve"> </w:t>
+        <w:t xml:space="preserve">affe </w:t>
       </w:r>
       <w:r>
         <w:rPr>
@@ -6144,11 +5877,11 @@
           <w:sz w:val="24"/>
           <w:szCs w:val="24"/>
         </w:rPr>
-        <w:object w:dxaOrig="1661" w:dyaOrig="820">
-          <v:shape id="_x0000_i1029" type="#_x0000_t75" style="width:84.05pt;height:40.35pt" o:ole="">
+        <w:object w:dxaOrig="1661" w:dyaOrig="820" w14:anchorId="1BEC731A">
+          <v:shape id="_x0000_i1029" type="#_x0000_t75" style="width:84pt;height:40.5pt" o:ole="">
             <v:imagedata r:id="rId23" o:title=""/>
           </v:shape>
-          <o:OLEObject Type="Embed" ProgID="Package" ShapeID="_x0000_i1029" DrawAspect="Content" ObjectID="_1632408712" r:id="rId24"/>
+          <o:OLEObject Type="Embed" ProgID="Package" ShapeID="_x0000_i1029" DrawAspect="Content" ObjectID="_1646203331" r:id="rId24"/>
         </w:object>
       </w:r>
       <w:r>
@@ -6157,11 +5890,11 @@
           <w:sz w:val="24"/>
           <w:szCs w:val="24"/>
         </w:rPr>
-        <w:object w:dxaOrig="1661" w:dyaOrig="820">
-          <v:shape id="_x0000_i1030" type="#_x0000_t75" style="width:84.05pt;height:40.35pt" o:ole="">
+        <w:object w:dxaOrig="1661" w:dyaOrig="820" w14:anchorId="59085A73">
+          <v:shape id="_x0000_i1030" type="#_x0000_t75" style="width:84pt;height:40.5pt" o:ole="">
             <v:imagedata r:id="rId25" o:title=""/>
           </v:shape>
-          <o:OLEObject Type="Embed" ProgID="Package" ShapeID="_x0000_i1030" DrawAspect="Content" ObjectID="_1632408713" r:id="rId26"/>
+          <o:OLEObject Type="Embed" ProgID="Package" ShapeID="_x0000_i1030" DrawAspect="Content" ObjectID="_1646203332" r:id="rId26"/>
         </w:object>
       </w:r>
     </w:p>
@@ -6330,11 +6063,11 @@
           <w:sz w:val="24"/>
           <w:szCs w:val="24"/>
         </w:rPr>
-        <w:object w:dxaOrig="1508" w:dyaOrig="1045">
-          <v:shape id="_x0000_i1031" type="#_x0000_t75" style="width:76.15pt;height:52.45pt" o:ole="">
+        <w:object w:dxaOrig="1508" w:dyaOrig="1045" w14:anchorId="3082DBD9">
+          <v:shape id="_x0000_i1031" type="#_x0000_t75" style="width:76pt;height:52.5pt" o:ole="">
             <v:imagedata r:id="rId27" o:title=""/>
           </v:shape>
-          <o:OLEObject Type="Embed" ProgID="Package" ShapeID="_x0000_i1031" DrawAspect="Icon" ObjectID="_1632408714" r:id="rId28"/>
+          <o:OLEObject Type="Embed" ProgID="Package" ShapeID="_x0000_i1031" DrawAspect="Icon" ObjectID="_1646203333" r:id="rId28"/>
         </w:object>
       </w:r>
       <w:r>
@@ -6343,11 +6076,11 @@
           <w:sz w:val="24"/>
           <w:szCs w:val="24"/>
         </w:rPr>
-        <w:object w:dxaOrig="1508" w:dyaOrig="1045">
-          <v:shape id="_x0000_i1032" type="#_x0000_t75" style="width:76.15pt;height:52.45pt" o:ole="">
+        <w:object w:dxaOrig="1508" w:dyaOrig="1045" w14:anchorId="2738E727">
+          <v:shape id="_x0000_i1032" type="#_x0000_t75" style="width:76pt;height:52.5pt" o:ole="">
             <v:imagedata r:id="rId29" o:title=""/>
           </v:shape>
-          <o:OLEObject Type="Embed" ProgID="Package" ShapeID="_x0000_i1032" DrawAspect="Icon" ObjectID="_1632408715" r:id="rId30"/>
+          <o:OLEObject Type="Embed" ProgID="Package" ShapeID="_x0000_i1032" DrawAspect="Icon" ObjectID="_1646203334" r:id="rId30"/>
         </w:object>
       </w:r>
     </w:p>
@@ -6367,8 +6100,8 @@
           <w:szCs w:val="30"/>
         </w:rPr>
       </w:pPr>
-      <w:bookmarkStart w:id="10" w:name="_Toc9849332"/>
-      <w:bookmarkStart w:id="11" w:name="_Toc20492991"/>
+      <w:bookmarkStart w:id="9" w:name="_Toc9849332"/>
+      <w:bookmarkStart w:id="10" w:name="_Toc20492991"/>
       <w:r>
         <w:rPr>
           <w:rFonts w:ascii="Times New Roman" w:hAnsi="Times New Roman" w:cs="Times New Roman" w:hint="eastAsia"/>
@@ -6379,7 +6112,6 @@
         <w:lastRenderedPageBreak/>
         <w:t>在自己生成</w:t>
       </w:r>
-      <w:proofErr w:type="spellStart"/>
       <w:r>
         <w:rPr>
           <w:rFonts w:ascii="Times New Roman" w:hAnsi="Times New Roman" w:cs="Times New Roman"/>
@@ -6387,17 +6119,7 @@
           <w:sz w:val="30"/>
           <w:szCs w:val="30"/>
         </w:rPr>
-        <w:t>Caffe</w:t>
-      </w:r>
-      <w:proofErr w:type="spellEnd"/>
-      <w:r>
-        <w:rPr>
-          <w:rFonts w:ascii="Times New Roman" w:hAnsi="Times New Roman" w:cs="Times New Roman"/>
-          <w:b w:val="0"/>
-          <w:sz w:val="30"/>
-          <w:szCs w:val="30"/>
-        </w:rPr>
-        <w:t xml:space="preserve"> </w:t>
+        <w:t xml:space="preserve">Caffe </w:t>
       </w:r>
       <w:r>
         <w:rPr>
@@ -6446,8 +6168,8 @@
         </w:rPr>
         <w:t>情况下的模型转换</w:t>
       </w:r>
+      <w:bookmarkEnd w:id="9"/>
       <w:bookmarkEnd w:id="10"/>
-      <w:bookmarkEnd w:id="11"/>
     </w:p>
     <w:p>
       <w:pPr>
@@ -6466,6 +6188,14 @@
         </w:rPr>
         <w:t>如果有自己实现的</w:t>
       </w:r>
+      <w:r>
+        <w:rPr>
+          <w:rFonts w:ascii="Times New Roman" w:hAnsi="Times New Roman" w:cs="Times New Roman"/>
+          <w:sz w:val="24"/>
+          <w:szCs w:val="24"/>
+        </w:rPr>
+        <w:t>Caffe model (</w:t>
+      </w:r>
       <w:proofErr w:type="spellStart"/>
       <w:r>
         <w:rPr>
@@ -6473,7 +6203,7 @@
           <w:sz w:val="24"/>
           <w:szCs w:val="24"/>
         </w:rPr>
-        <w:t>Caffe</w:t>
+        <w:t>prototxt</w:t>
       </w:r>
       <w:proofErr w:type="spellEnd"/>
       <w:r>
@@ -6482,7 +6212,31 @@
           <w:sz w:val="24"/>
           <w:szCs w:val="24"/>
         </w:rPr>
-        <w:t xml:space="preserve"> model (</w:t>
+        <w:t xml:space="preserve">), </w:t>
+      </w:r>
+      <w:r>
+        <w:rPr>
+          <w:rFonts w:ascii="Times New Roman" w:hAnsi="Times New Roman" w:cs="Times New Roman"/>
+          <w:sz w:val="24"/>
+          <w:szCs w:val="24"/>
+        </w:rPr>
+        <w:t>可以用如下的</w:t>
+      </w:r>
+      <w:r>
+        <w:rPr>
+          <w:rFonts w:ascii="Times New Roman" w:hAnsi="Times New Roman" w:cs="Times New Roman"/>
+          <w:sz w:val="24"/>
+          <w:szCs w:val="24"/>
+        </w:rPr>
+        <w:t xml:space="preserve">python script </w:t>
+      </w:r>
+      <w:r>
+        <w:rPr>
+          <w:rFonts w:ascii="Times New Roman" w:hAnsi="Times New Roman" w:cs="Times New Roman"/>
+          <w:sz w:val="24"/>
+          <w:szCs w:val="24"/>
+        </w:rPr>
+        <w:t>完成</w:t>
       </w:r>
       <w:proofErr w:type="spellStart"/>
       <w:r>
@@ -6491,7 +6245,7 @@
           <w:sz w:val="24"/>
           <w:szCs w:val="24"/>
         </w:rPr>
-        <w:t>prototxt</w:t>
+        <w:t>caffe</w:t>
       </w:r>
       <w:proofErr w:type="spellEnd"/>
       <w:r>
@@ -6500,48 +6254,6 @@
           <w:sz w:val="24"/>
           <w:szCs w:val="24"/>
         </w:rPr>
-        <w:t xml:space="preserve">), </w:t>
-      </w:r>
-      <w:r>
-        <w:rPr>
-          <w:rFonts w:ascii="Times New Roman" w:hAnsi="Times New Roman" w:cs="Times New Roman"/>
-          <w:sz w:val="24"/>
-          <w:szCs w:val="24"/>
-        </w:rPr>
-        <w:t>可以用如下的</w:t>
-      </w:r>
-      <w:r>
-        <w:rPr>
-          <w:rFonts w:ascii="Times New Roman" w:hAnsi="Times New Roman" w:cs="Times New Roman"/>
-          <w:sz w:val="24"/>
-          <w:szCs w:val="24"/>
-        </w:rPr>
-        <w:t xml:space="preserve">python script </w:t>
-      </w:r>
-      <w:r>
-        <w:rPr>
-          <w:rFonts w:ascii="Times New Roman" w:hAnsi="Times New Roman" w:cs="Times New Roman"/>
-          <w:sz w:val="24"/>
-          <w:szCs w:val="24"/>
-        </w:rPr>
-        <w:t>完成</w:t>
-      </w:r>
-      <w:proofErr w:type="spellStart"/>
-      <w:r>
-        <w:rPr>
-          <w:rFonts w:ascii="Times New Roman" w:hAnsi="Times New Roman" w:cs="Times New Roman"/>
-          <w:sz w:val="24"/>
-          <w:szCs w:val="24"/>
-        </w:rPr>
-        <w:t>caffe</w:t>
-      </w:r>
-      <w:proofErr w:type="spellEnd"/>
-      <w:r>
-        <w:rPr>
-          <w:rFonts w:ascii="Times New Roman" w:hAnsi="Times New Roman" w:cs="Times New Roman"/>
-          <w:sz w:val="24"/>
-          <w:szCs w:val="24"/>
-        </w:rPr>
         <w:t xml:space="preserve"> model</w:t>
       </w:r>
       <w:r>
@@ -6633,11 +6345,11 @@
           <w:sz w:val="24"/>
           <w:szCs w:val="24"/>
         </w:rPr>
-        <w:object w:dxaOrig="4510" w:dyaOrig="820">
-          <v:shape id="_x0000_i1033" type="#_x0000_t75" style="width:225.55pt;height:40.35pt" o:ole="">
+        <w:object w:dxaOrig="4510" w:dyaOrig="820" w14:anchorId="4D089C68">
+          <v:shape id="_x0000_i1033" type="#_x0000_t75" style="width:225.5pt;height:40.5pt" o:ole="">
             <v:imagedata r:id="rId31" o:title=""/>
           </v:shape>
-          <o:OLEObject Type="Embed" ProgID="Package" ShapeID="_x0000_i1033" DrawAspect="Content" ObjectID="_1632408716" r:id="rId32"/>
+          <o:OLEObject Type="Embed" ProgID="Package" ShapeID="_x0000_i1033" DrawAspect="Content" ObjectID="_1646203335" r:id="rId32"/>
         </w:object>
       </w:r>
     </w:p>
@@ -6705,11 +6417,11 @@
           <w:sz w:val="24"/>
           <w:szCs w:val="24"/>
         </w:rPr>
-        <w:object w:dxaOrig="4510" w:dyaOrig="820">
-          <v:shape id="_x0000_i1034" type="#_x0000_t75" style="width:225.55pt;height:40.35pt" o:ole="">
+        <w:object w:dxaOrig="4510" w:dyaOrig="820" w14:anchorId="5E65286E">
+          <v:shape id="_x0000_i1034" type="#_x0000_t75" style="width:225.5pt;height:40.5pt" o:ole="">
             <v:imagedata r:id="rId33" o:title=""/>
           </v:shape>
-          <o:OLEObject Type="Embed" ProgID="Package" ShapeID="_x0000_i1034" DrawAspect="Content" ObjectID="_1632408717" r:id="rId34"/>
+          <o:OLEObject Type="Embed" ProgID="Package" ShapeID="_x0000_i1034" DrawAspect="Content" ObjectID="_1646203336" r:id="rId34"/>
         </w:object>
       </w:r>
     </w:p>
@@ -6730,8 +6442,8 @@
           <w:szCs w:val="30"/>
         </w:rPr>
       </w:pPr>
-      <w:bookmarkStart w:id="12" w:name="_Toc9849333"/>
-      <w:bookmarkStart w:id="13" w:name="_Toc20492992"/>
+      <w:bookmarkStart w:id="11" w:name="_Toc9849333"/>
+      <w:bookmarkStart w:id="12" w:name="_Toc20492992"/>
       <w:r>
         <w:rPr>
           <w:rFonts w:ascii="Times New Roman" w:hAnsi="Times New Roman" w:cs="Times New Roman" w:hint="eastAsia"/>
@@ -6778,8 +6490,8 @@
         </w:rPr>
         <w:t>model</w:t>
       </w:r>
+      <w:bookmarkEnd w:id="11"/>
       <w:bookmarkEnd w:id="12"/>
-      <w:bookmarkEnd w:id="13"/>
       <w:proofErr w:type="spellEnd"/>
       <w:r>
         <w:rPr>
@@ -6915,7 +6627,6 @@
         </w:rPr>
         <w:t>的</w:t>
       </w:r>
-      <w:proofErr w:type="spellStart"/>
       <w:r>
         <w:rPr>
           <w:sz w:val="24"/>
@@ -6930,7 +6641,6 @@
         </w:rPr>
         <w:t>esnet</w:t>
       </w:r>
-      <w:proofErr w:type="spellEnd"/>
       <w:r>
         <w:rPr>
           <w:rFonts w:hint="eastAsia"/>
@@ -7800,7 +7510,7 @@
           <w:szCs w:val="30"/>
         </w:rPr>
       </w:pPr>
-      <w:bookmarkStart w:id="14" w:name="_Toc20492993"/>
+      <w:bookmarkStart w:id="13" w:name="_Toc20492993"/>
       <w:r>
         <w:rPr>
           <w:rFonts w:ascii="Times New Roman" w:hAnsi="Times New Roman" w:cs="Times New Roman" w:hint="eastAsia"/>
@@ -7866,7 +7576,7 @@
         </w:rPr>
         <w:t>精度</w:t>
       </w:r>
-      <w:bookmarkEnd w:id="14"/>
+      <w:bookmarkEnd w:id="13"/>
     </w:p>
     <w:p>
       <w:pPr>
@@ -8025,23 +7735,13 @@
         </w:rPr>
         <w:t>的结果与</w:t>
       </w:r>
-      <w:proofErr w:type="spellStart"/>
-      <w:r>
-        <w:rPr>
-          <w:rFonts w:ascii="Times New Roman" w:hAnsi="Times New Roman" w:cs="Times New Roman"/>
-          <w:sz w:val="24"/>
-          <w:szCs w:val="24"/>
-        </w:rPr>
-        <w:t>darknet</w:t>
-      </w:r>
-      <w:proofErr w:type="spellEnd"/>
-      <w:r>
-        <w:rPr>
-          <w:rFonts w:ascii="Times New Roman" w:hAnsi="Times New Roman" w:cs="Times New Roman"/>
-          <w:sz w:val="24"/>
-          <w:szCs w:val="24"/>
-        </w:rPr>
-        <w:t xml:space="preserve"> </w:t>
+      <w:r>
+        <w:rPr>
+          <w:rFonts w:ascii="Times New Roman" w:hAnsi="Times New Roman" w:cs="Times New Roman"/>
+          <w:sz w:val="24"/>
+          <w:szCs w:val="24"/>
+        </w:rPr>
+        <w:t xml:space="preserve">darknet </w:t>
       </w:r>
       <w:r>
         <w:rPr>
@@ -9601,8 +9301,8 @@
           <w:szCs w:val="30"/>
         </w:rPr>
       </w:pPr>
-      <w:bookmarkStart w:id="15" w:name="_Toc9849334"/>
-      <w:bookmarkStart w:id="16" w:name="_Toc20492994"/>
+      <w:bookmarkStart w:id="14" w:name="_Toc9849334"/>
+      <w:bookmarkStart w:id="15" w:name="_Toc20492994"/>
       <w:r>
         <w:rPr>
           <w:rFonts w:ascii="Times New Roman" w:hAnsi="Times New Roman" w:cs="Times New Roman" w:hint="eastAsia"/>
@@ -9650,7 +9350,6 @@
         </w:rPr>
         <w:t>导入到</w:t>
       </w:r>
-      <w:proofErr w:type="spellStart"/>
       <w:r>
         <w:rPr>
           <w:rFonts w:ascii="Times New Roman" w:hAnsi="Times New Roman" w:cs="Times New Roman" w:hint="eastAsia"/>
@@ -9667,17 +9366,7 @@
           <w:sz w:val="30"/>
           <w:szCs w:val="30"/>
         </w:rPr>
-        <w:t>arknet</w:t>
-      </w:r>
-      <w:proofErr w:type="spellEnd"/>
-      <w:r>
-        <w:rPr>
-          <w:rFonts w:ascii="Times New Roman" w:hAnsi="Times New Roman" w:cs="Times New Roman"/>
-          <w:b w:val="0"/>
-          <w:sz w:val="30"/>
-          <w:szCs w:val="30"/>
-        </w:rPr>
-        <w:t xml:space="preserve"> </w:t>
+        <w:t xml:space="preserve">arknet </w:t>
       </w:r>
       <w:r>
         <w:rPr>
@@ -9724,8 +9413,8 @@
         </w:rPr>
         <w:t>推理</w:t>
       </w:r>
+      <w:bookmarkEnd w:id="14"/>
       <w:bookmarkEnd w:id="15"/>
-      <w:bookmarkEnd w:id="16"/>
     </w:p>
     <w:p>
       <w:pPr>
@@ -9760,23 +9449,13 @@
         </w:rPr>
         <w:t>在</w:t>
       </w:r>
-      <w:proofErr w:type="spellStart"/>
-      <w:r>
-        <w:rPr>
-          <w:rFonts w:ascii="Times New Roman" w:hAnsi="Times New Roman" w:cs="Times New Roman"/>
-          <w:sz w:val="24"/>
-          <w:szCs w:val="24"/>
-        </w:rPr>
-        <w:t>Darknet</w:t>
-      </w:r>
-      <w:proofErr w:type="spellEnd"/>
-      <w:r>
-        <w:rPr>
-          <w:rFonts w:ascii="Times New Roman" w:hAnsi="Times New Roman" w:cs="Times New Roman"/>
-          <w:sz w:val="24"/>
-          <w:szCs w:val="24"/>
-        </w:rPr>
-        <w:t xml:space="preserve"> </w:t>
+      <w:r>
+        <w:rPr>
+          <w:rFonts w:ascii="Times New Roman" w:hAnsi="Times New Roman" w:cs="Times New Roman"/>
+          <w:sz w:val="24"/>
+          <w:szCs w:val="24"/>
+        </w:rPr>
+        <w:t xml:space="preserve">Darknet </w:t>
       </w:r>
       <w:r>
         <w:rPr>
@@ -9832,8 +9511,8 @@
           <w:szCs w:val="30"/>
         </w:rPr>
       </w:pPr>
-      <w:bookmarkStart w:id="17" w:name="_Toc9849335"/>
-      <w:bookmarkStart w:id="18" w:name="_Toc20492995"/>
+      <w:bookmarkStart w:id="16" w:name="_Toc9849335"/>
+      <w:bookmarkStart w:id="17" w:name="_Toc20492995"/>
       <w:r>
         <w:rPr>
           <w:rFonts w:ascii="Times New Roman" w:hAnsi="Times New Roman" w:cs="Times New Roman" w:hint="eastAsia"/>
@@ -9890,8 +9569,8 @@
         </w:rPr>
         <w:t>换到下的目录</w:t>
       </w:r>
+      <w:bookmarkEnd w:id="16"/>
       <w:bookmarkEnd w:id="17"/>
-      <w:bookmarkEnd w:id="18"/>
     </w:p>
     <w:p>
       <w:pPr>
@@ -9930,8 +9609,8 @@
           <w:szCs w:val="30"/>
         </w:rPr>
       </w:pPr>
-      <w:bookmarkStart w:id="19" w:name="_Toc9849336"/>
-      <w:bookmarkStart w:id="20" w:name="_Toc20492996"/>
+      <w:bookmarkStart w:id="18" w:name="_Toc9849336"/>
+      <w:bookmarkStart w:id="19" w:name="_Toc20492996"/>
       <w:r>
         <w:rPr>
           <w:rFonts w:ascii="Times New Roman" w:hAnsi="Times New Roman" w:cs="Times New Roman" w:hint="eastAsia"/>
@@ -9941,7 +9620,6 @@
         </w:rPr>
         <w:t>更改</w:t>
       </w:r>
-      <w:proofErr w:type="spellStart"/>
       <w:r>
         <w:rPr>
           <w:rFonts w:ascii="Times New Roman" w:hAnsi="Times New Roman" w:cs="Times New Roman" w:hint="eastAsia"/>
@@ -9958,17 +9636,7 @@
           <w:sz w:val="30"/>
           <w:szCs w:val="30"/>
         </w:rPr>
-        <w:t>arknet</w:t>
-      </w:r>
-      <w:proofErr w:type="spellEnd"/>
-      <w:r>
-        <w:rPr>
-          <w:rFonts w:ascii="Times New Roman" w:hAnsi="Times New Roman" w:cs="Times New Roman"/>
-          <w:b w:val="0"/>
-          <w:sz w:val="30"/>
-          <w:szCs w:val="30"/>
-        </w:rPr>
-        <w:t xml:space="preserve"> </w:t>
+        <w:t xml:space="preserve">arknet </w:t>
       </w:r>
       <w:r>
         <w:rPr>
@@ -10017,8 +9685,8 @@
         </w:rPr>
         <w:t>文件</w:t>
       </w:r>
+      <w:bookmarkEnd w:id="18"/>
       <w:bookmarkEnd w:id="19"/>
-      <w:bookmarkEnd w:id="20"/>
       <w:r>
         <w:rPr>
           <w:rFonts w:ascii="Times New Roman" w:hAnsi="Times New Roman" w:cs="Times New Roman" w:hint="eastAsia"/>
@@ -10070,23 +9738,13 @@
           <w:szCs w:val="24"/>
         </w:rPr>
       </w:pPr>
-      <w:proofErr w:type="spellStart"/>
-      <w:r>
-        <w:rPr>
-          <w:rFonts w:ascii="Times New Roman" w:hAnsi="Times New Roman" w:cs="Times New Roman"/>
-          <w:sz w:val="24"/>
-          <w:szCs w:val="24"/>
-        </w:rPr>
-        <w:t>darknet</w:t>
-      </w:r>
-      <w:proofErr w:type="spellEnd"/>
-      <w:r>
-        <w:rPr>
-          <w:rFonts w:ascii="Times New Roman" w:hAnsi="Times New Roman" w:cs="Times New Roman"/>
-          <w:sz w:val="24"/>
-          <w:szCs w:val="24"/>
-        </w:rPr>
-        <w:t>/</w:t>
+      <w:r>
+        <w:rPr>
+          <w:rFonts w:ascii="Times New Roman" w:hAnsi="Times New Roman" w:cs="Times New Roman"/>
+          <w:sz w:val="24"/>
+          <w:szCs w:val="24"/>
+        </w:rPr>
+        <w:t>darknet/</w:t>
       </w:r>
       <w:proofErr w:type="spellStart"/>
       <w:r>
@@ -10904,13 +10562,8 @@
           <w:right w:val="single" w:sz="4" w:space="4" w:color="auto"/>
         </w:pBdr>
       </w:pPr>
-      <w:proofErr w:type="spellStart"/>
-      <w:r>
-        <w:t>num</w:t>
-      </w:r>
-      <w:proofErr w:type="spellEnd"/>
-      <w:r>
-        <w:t>=5</w:t>
+      <w:r>
+        <w:t>num=5</w:t>
       </w:r>
     </w:p>
     <w:p>
@@ -11132,23 +10785,13 @@
           <w:szCs w:val="24"/>
         </w:rPr>
       </w:pPr>
-      <w:proofErr w:type="spellStart"/>
-      <w:r>
-        <w:rPr>
-          <w:rFonts w:ascii="Times New Roman" w:hAnsi="Times New Roman" w:cs="Times New Roman"/>
-          <w:sz w:val="24"/>
-          <w:szCs w:val="24"/>
-        </w:rPr>
-        <w:t>darknet</w:t>
-      </w:r>
-      <w:proofErr w:type="spellEnd"/>
-      <w:r>
-        <w:rPr>
-          <w:rFonts w:ascii="Times New Roman" w:hAnsi="Times New Roman" w:cs="Times New Roman"/>
-          <w:sz w:val="24"/>
-          <w:szCs w:val="24"/>
-        </w:rPr>
-        <w:t>/</w:t>
+      <w:r>
+        <w:rPr>
+          <w:rFonts w:ascii="Times New Roman" w:hAnsi="Times New Roman" w:cs="Times New Roman"/>
+          <w:sz w:val="24"/>
+          <w:szCs w:val="24"/>
+        </w:rPr>
+        <w:t>darknet/</w:t>
       </w:r>
       <w:proofErr w:type="spellStart"/>
       <w:r>
@@ -12550,21 +12193,12 @@
           <w:color w:val="FF0000"/>
         </w:rPr>
       </w:pPr>
-      <w:proofErr w:type="spellStart"/>
       <w:r>
         <w:rPr>
           <w:b/>
           <w:color w:val="FF0000"/>
         </w:rPr>
-        <w:t>num</w:t>
-      </w:r>
-      <w:proofErr w:type="spellEnd"/>
-      <w:r>
-        <w:rPr>
-          <w:b/>
-          <w:color w:val="FF0000"/>
-        </w:rPr>
-        <w:t>=9</w:t>
+        <w:t>num=9</w:t>
       </w:r>
     </w:p>
     <w:p>
@@ -13062,21 +12696,12 @@
           <w:color w:val="FF0000"/>
         </w:rPr>
       </w:pPr>
-      <w:proofErr w:type="spellStart"/>
       <w:r>
         <w:rPr>
           <w:b/>
           <w:color w:val="FF0000"/>
         </w:rPr>
-        <w:t>num</w:t>
-      </w:r>
-      <w:proofErr w:type="spellEnd"/>
-      <w:r>
-        <w:rPr>
-          <w:b/>
-          <w:color w:val="FF0000"/>
-        </w:rPr>
-        <w:t>=9</w:t>
+        <w:t>num=9</w:t>
       </w:r>
     </w:p>
     <w:p>
@@ -13554,21 +13179,12 @@
           <w:color w:val="FF0000"/>
         </w:rPr>
       </w:pPr>
-      <w:proofErr w:type="spellStart"/>
       <w:r>
         <w:rPr>
           <w:b/>
           <w:color w:val="FF0000"/>
         </w:rPr>
-        <w:t>num</w:t>
-      </w:r>
-      <w:proofErr w:type="spellEnd"/>
-      <w:r>
-        <w:rPr>
-          <w:b/>
-          <w:color w:val="FF0000"/>
-        </w:rPr>
-        <w:t>=9</w:t>
+        <w:t>num=9</w:t>
       </w:r>
     </w:p>
     <w:p>
@@ -13650,8 +13266,8 @@
           <w:szCs w:val="30"/>
         </w:rPr>
       </w:pPr>
-      <w:bookmarkStart w:id="21" w:name="_Toc9849337"/>
-      <w:bookmarkStart w:id="22" w:name="_Toc20492997"/>
+      <w:bookmarkStart w:id="20" w:name="_Toc9849337"/>
+      <w:bookmarkStart w:id="21" w:name="_Toc20492997"/>
       <w:r>
         <w:rPr>
           <w:rFonts w:ascii="Times New Roman" w:hAnsi="Times New Roman" w:cs="Times New Roman" w:hint="eastAsia"/>
@@ -13688,8 +13304,8 @@
         </w:rPr>
         <w:t>编译并运行</w:t>
       </w:r>
+      <w:bookmarkEnd w:id="20"/>
       <w:bookmarkEnd w:id="21"/>
-      <w:bookmarkEnd w:id="22"/>
       <w:r>
         <w:rPr>
           <w:rFonts w:ascii="Times New Roman" w:hAnsi="Times New Roman" w:cs="Times New Roman" w:hint="eastAsia"/>
@@ -13807,8 +13423,8 @@
           <w:szCs w:val="30"/>
         </w:rPr>
       </w:pPr>
-      <w:bookmarkStart w:id="23" w:name="_Toc9849338"/>
-      <w:bookmarkStart w:id="24" w:name="_Toc20492998"/>
+      <w:bookmarkStart w:id="22" w:name="_Toc9849338"/>
+      <w:bookmarkStart w:id="23" w:name="_Toc20492998"/>
       <w:r>
         <w:rPr>
           <w:rFonts w:ascii="Times New Roman" w:hAnsi="Times New Roman" w:cs="Times New Roman" w:hint="eastAsia"/>
@@ -13837,8 +13453,8 @@
         </w:rPr>
         <w:t>模型精度的调优</w:t>
       </w:r>
+      <w:bookmarkEnd w:id="22"/>
       <w:bookmarkEnd w:id="23"/>
-      <w:bookmarkEnd w:id="24"/>
     </w:p>
     <w:p>
       <w:pPr>
@@ -14086,13 +13702,8 @@
         </w:numPr>
         <w:ind w:firstLineChars="0"/>
       </w:pPr>
-      <w:proofErr w:type="spellStart"/>
-      <w:r>
-        <w:t>Darknet</w:t>
-      </w:r>
-      <w:proofErr w:type="spellEnd"/>
-      <w:r>
-        <w:t xml:space="preserve"> </w:t>
+      <w:r>
+        <w:t xml:space="preserve">Darknet </w:t>
       </w:r>
       <w:r>
         <w:rPr>
@@ -14200,19 +13811,21 @@
         <w:t>。</w:t>
       </w:r>
     </w:p>
+    <w:bookmarkStart w:id="24" w:name="_GoBack"/>
     <w:p>
       <w:pPr>
         <w:pStyle w:val="a3"/>
         <w:ind w:left="1200" w:firstLineChars="0" w:firstLine="0"/>
       </w:pPr>
       <w:r>
-        <w:object w:dxaOrig="1508" w:dyaOrig="1045">
-          <v:shape id="_x0000_i1035" type="#_x0000_t75" style="width:75.35pt;height:52.45pt" o:ole="">
+        <w:object w:dxaOrig="1508" w:dyaOrig="1045" w14:anchorId="73450068">
+          <v:shape id="_x0000_i1037" type="#_x0000_t75" style="width:75.5pt;height:52.5pt" o:ole="">
             <v:imagedata r:id="rId41" o:title=""/>
           </v:shape>
-          <o:OLEObject Type="Embed" ProgID="Package" ShapeID="_x0000_i1035" DrawAspect="Icon" ObjectID="_1632408718" r:id="rId42"/>
+          <o:OLEObject Type="Embed" ProgID="Package" ShapeID="_x0000_i1037" DrawAspect="Icon" ObjectID="_1646203337" r:id="rId42"/>
         </w:object>
       </w:r>
+      <w:bookmarkEnd w:id="24"/>
     </w:p>
     <w:p>
       <w:pPr>
@@ -14383,7 +13996,7 @@
         </w:rPr>
         <w:lastRenderedPageBreak/>
         <w:drawing>
-          <wp:inline distT="0" distB="0" distL="0" distR="0" wp14:anchorId="6D0E5E24" wp14:editId="67D7DE71">
+          <wp:inline distT="0" distB="0" distL="0" distR="0" wp14:anchorId="78455B04" wp14:editId="17C19062">
             <wp:extent cx="5274310" cy="2717800"/>
             <wp:effectExtent l="0" t="0" r="2540" b="6350"/>
             <wp:docPr id="2" name="图片 2"/>
@@ -14460,7 +14073,7 @@
           <w:noProof/>
         </w:rPr>
         <w:drawing>
-          <wp:inline distT="0" distB="0" distL="0" distR="0" wp14:anchorId="46B8EAB1" wp14:editId="3F1053AE">
+          <wp:inline distT="0" distB="0" distL="0" distR="0" wp14:anchorId="77CCB0AD" wp14:editId="02A2DC14">
             <wp:extent cx="5274310" cy="3121025"/>
             <wp:effectExtent l="0" t="0" r="2540" b="3175"/>
             <wp:docPr id="5" name="图片 5"/>
@@ -14536,7 +14149,7 @@
         </w:rPr>
         <w:lastRenderedPageBreak/>
         <w:drawing>
-          <wp:inline distT="0" distB="0" distL="0" distR="0" wp14:anchorId="08344839" wp14:editId="2D9D922B">
+          <wp:inline distT="0" distB="0" distL="0" distR="0" wp14:anchorId="3CE1AF3A" wp14:editId="390C143F">
             <wp:extent cx="5274310" cy="2716530"/>
             <wp:effectExtent l="0" t="0" r="2540" b="7620"/>
             <wp:docPr id="4" name="图片 4"/>
@@ -14585,7 +14198,7 @@
 </file>
 
 <file path=word/endnotes.xml><?xml version="1.0" encoding="utf-8"?>
-<w:endnotes xmlns:wpc="http://schemas.microsoft.com/office/word/2010/wordprocessingCanvas" xmlns:cx="http://schemas.microsoft.com/office/drawing/2014/chartex" xmlns:mc="http://schemas.openxmlformats.org/markup-compatibility/2006" xmlns:o="urn:schemas-microsoft-com:office:office" xmlns:r="http://schemas.openxmlformats.org/officeDocument/2006/relationships" xmlns:m="http://schemas.openxmlformats.org/officeDocument/2006/math" xmlns:v="urn:schemas-microsoft-com:vml" xmlns:wp14="http://schemas.microsoft.com/office/word/2010/wordprocessingDrawing" xmlns:wp="http://schemas.openxmlformats.org/drawingml/2006/wordprocessingDrawing" xmlns:w10="urn:schemas-microsoft-com:office:word" xmlns:w="http://schemas.openxmlformats.org/wordprocessingml/2006/main" xmlns:w14="http://schemas.microsoft.com/office/word/2010/wordml" xmlns:w15="http://schemas.microsoft.com/office/word/2012/wordml" xmlns:w16se="http://schemas.microsoft.com/office/word/2015/wordml/symex" xmlns:wpg="http://schemas.microsoft.com/office/word/2010/wordprocessingGroup" xmlns:wpi="http://schemas.microsoft.com/office/word/2010/wordprocessingInk" xmlns:wne="http://schemas.microsoft.com/office/word/2006/wordml" xmlns:wps="http://schemas.microsoft.com/office/word/2010/wordprocessingShape" mc:Ignorable="w14 w15 w16se wp14">
+<w:endnotes xmlns:wpc="http://schemas.microsoft.com/office/word/2010/wordprocessingCanvas" xmlns:cx="http://schemas.microsoft.com/office/drawing/2014/chartex" xmlns:cx1="http://schemas.microsoft.com/office/drawing/2015/9/8/chartex" xmlns:cx2="http://schemas.microsoft.com/office/drawing/2015/10/21/chartex" xmlns:cx3="http://schemas.microsoft.com/office/drawing/2016/5/9/chartex" xmlns:cx4="http://schemas.microsoft.com/office/drawing/2016/5/10/chartex" xmlns:cx5="http://schemas.microsoft.com/office/drawing/2016/5/11/chartex" xmlns:cx6="http://schemas.microsoft.com/office/drawing/2016/5/12/chartex" xmlns:cx7="http://schemas.microsoft.com/office/drawing/2016/5/13/chartex" xmlns:cx8="http://schemas.microsoft.com/office/drawing/2016/5/14/chartex" xmlns:mc="http://schemas.openxmlformats.org/markup-compatibility/2006" xmlns:aink="http://schemas.microsoft.com/office/drawing/2016/ink" xmlns:am3d="http://schemas.microsoft.com/office/drawing/2017/model3d" xmlns:o="urn:schemas-microsoft-com:office:office" xmlns:r="http://schemas.openxmlformats.org/officeDocument/2006/relationships" xmlns:m="http://schemas.openxmlformats.org/officeDocument/2006/math" xmlns:v="urn:schemas-microsoft-com:vml" xmlns:wp14="http://schemas.microsoft.com/office/word/2010/wordprocessingDrawing" xmlns:wp="http://schemas.openxmlformats.org/drawingml/2006/wordprocessingDrawing" xmlns:w10="urn:schemas-microsoft-com:office:word" xmlns:w="http://schemas.openxmlformats.org/wordprocessingml/2006/main" xmlns:w14="http://schemas.microsoft.com/office/word/2010/wordml" xmlns:w15="http://schemas.microsoft.com/office/word/2012/wordml" xmlns:w16cid="http://schemas.microsoft.com/office/word/2016/wordml/cid" xmlns:w16se="http://schemas.microsoft.com/office/word/2015/wordml/symex" xmlns:wpg="http://schemas.microsoft.com/office/word/2010/wordprocessingGroup" xmlns:wpi="http://schemas.microsoft.com/office/word/2010/wordprocessingInk" xmlns:wne="http://schemas.microsoft.com/office/word/2006/wordml" xmlns:wps="http://schemas.microsoft.com/office/word/2010/wordprocessingShape" mc:Ignorable="w14 w15 w16se w16cid wp14">
   <w:endnote w:type="separator" w:id="-1">
     <w:p>
       <w:r>
@@ -14604,7 +14217,7 @@
 </file>
 
 <file path=word/footer1.xml><?xml version="1.0" encoding="utf-8"?>
-<w:ftr xmlns:wpc="http://schemas.microsoft.com/office/word/2010/wordprocessingCanvas" xmlns:cx="http://schemas.microsoft.com/office/drawing/2014/chartex" xmlns:mc="http://schemas.openxmlformats.org/markup-compatibility/2006" xmlns:o="urn:schemas-microsoft-com:office:office" xmlns:r="http://schemas.openxmlformats.org/officeDocument/2006/relationships" xmlns:m="http://schemas.openxmlformats.org/officeDocument/2006/math" xmlns:v="urn:schemas-microsoft-com:vml" xmlns:wp14="http://schemas.microsoft.com/office/word/2010/wordprocessingDrawing" xmlns:wp="http://schemas.openxmlformats.org/drawingml/2006/wordprocessingDrawing" xmlns:w10="urn:schemas-microsoft-com:office:word" xmlns:w="http://schemas.openxmlformats.org/wordprocessingml/2006/main" xmlns:w14="http://schemas.microsoft.com/office/word/2010/wordml" xmlns:w15="http://schemas.microsoft.com/office/word/2012/wordml" xmlns:w16se="http://schemas.microsoft.com/office/word/2015/wordml/symex" xmlns:wpg="http://schemas.microsoft.com/office/word/2010/wordprocessingGroup" xmlns:wpi="http://schemas.microsoft.com/office/word/2010/wordprocessingInk" xmlns:wne="http://schemas.microsoft.com/office/word/2006/wordml" xmlns:wps="http://schemas.microsoft.com/office/word/2010/wordprocessingShape" mc:Ignorable="w14 w15 w16se wp14">
+<w:ftr xmlns:wpc="http://schemas.microsoft.com/office/word/2010/wordprocessingCanvas" xmlns:cx="http://schemas.microsoft.com/office/drawing/2014/chartex" xmlns:cx1="http://schemas.microsoft.com/office/drawing/2015/9/8/chartex" xmlns:cx2="http://schemas.microsoft.com/office/drawing/2015/10/21/chartex" xmlns:cx3="http://schemas.microsoft.com/office/drawing/2016/5/9/chartex" xmlns:cx4="http://schemas.microsoft.com/office/drawing/2016/5/10/chartex" xmlns:cx5="http://schemas.microsoft.com/office/drawing/2016/5/11/chartex" xmlns:cx6="http://schemas.microsoft.com/office/drawing/2016/5/12/chartex" xmlns:cx7="http://schemas.microsoft.com/office/drawing/2016/5/13/chartex" xmlns:cx8="http://schemas.microsoft.com/office/drawing/2016/5/14/chartex" xmlns:mc="http://schemas.openxmlformats.org/markup-compatibility/2006" xmlns:aink="http://schemas.microsoft.com/office/drawing/2016/ink" xmlns:am3d="http://schemas.microsoft.com/office/drawing/2017/model3d" xmlns:o="urn:schemas-microsoft-com:office:office" xmlns:r="http://schemas.openxmlformats.org/officeDocument/2006/relationships" xmlns:m="http://schemas.openxmlformats.org/officeDocument/2006/math" xmlns:v="urn:schemas-microsoft-com:vml" xmlns:wp14="http://schemas.microsoft.com/office/word/2010/wordprocessingDrawing" xmlns:wp="http://schemas.openxmlformats.org/drawingml/2006/wordprocessingDrawing" xmlns:w10="urn:schemas-microsoft-com:office:word" xmlns:w="http://schemas.openxmlformats.org/wordprocessingml/2006/main" xmlns:w14="http://schemas.microsoft.com/office/word/2010/wordml" xmlns:w15="http://schemas.microsoft.com/office/word/2012/wordml" xmlns:w16cid="http://schemas.microsoft.com/office/word/2016/wordml/cid" xmlns:w16se="http://schemas.microsoft.com/office/word/2015/wordml/symex" xmlns:wpg="http://schemas.microsoft.com/office/word/2010/wordprocessingGroup" xmlns:wpi="http://schemas.microsoft.com/office/word/2010/wordprocessingInk" xmlns:wne="http://schemas.microsoft.com/office/word/2006/wordml" xmlns:wps="http://schemas.microsoft.com/office/word/2010/wordprocessingShape" mc:Ignorable="w14 w15 w16se w16cid wp14">
   <w:sdt>
     <w:sdtPr>
       <w:id w:val="-1296518419"/>
@@ -14740,7 +14353,7 @@
 </file>
 
 <file path=word/footnotes.xml><?xml version="1.0" encoding="utf-8"?>
-<w:footnotes xmlns:wpc="http://schemas.microsoft.com/office/word/2010/wordprocessingCanvas" xmlns:cx="http://schemas.microsoft.com/office/drawing/2014/chartex" xmlns:mc="http://schemas.openxmlformats.org/markup-compatibility/2006" xmlns:o="urn:schemas-microsoft-com:office:office" xmlns:r="http://schemas.openxmlformats.org/officeDocument/2006/relationships" xmlns:m="http://schemas.openxmlformats.org/officeDocument/2006/math" xmlns:v="urn:schemas-microsoft-com:vml" xmlns:wp14="http://schemas.microsoft.com/office/word/2010/wordprocessingDrawing" xmlns:wp="http://schemas.openxmlformats.org/drawingml/2006/wordprocessingDrawing" xmlns:w10="urn:schemas-microsoft-com:office:word" xmlns:w="http://schemas.openxmlformats.org/wordprocessingml/2006/main" xmlns:w14="http://schemas.microsoft.com/office/word/2010/wordml" xmlns:w15="http://schemas.microsoft.com/office/word/2012/wordml" xmlns:w16se="http://schemas.microsoft.com/office/word/2015/wordml/symex" xmlns:wpg="http://schemas.microsoft.com/office/word/2010/wordprocessingGroup" xmlns:wpi="http://schemas.microsoft.com/office/word/2010/wordprocessingInk" xmlns:wne="http://schemas.microsoft.com/office/word/2006/wordml" xmlns:wps="http://schemas.microsoft.com/office/word/2010/wordprocessingShape" mc:Ignorable="w14 w15 w16se wp14">
+<w:footnotes xmlns:wpc="http://schemas.microsoft.com/office/word/2010/wordprocessingCanvas" xmlns:cx="http://schemas.microsoft.com/office/drawing/2014/chartex" xmlns:cx1="http://schemas.microsoft.com/office/drawing/2015/9/8/chartex" xmlns:cx2="http://schemas.microsoft.com/office/drawing/2015/10/21/chartex" xmlns:cx3="http://schemas.microsoft.com/office/drawing/2016/5/9/chartex" xmlns:cx4="http://schemas.microsoft.com/office/drawing/2016/5/10/chartex" xmlns:cx5="http://schemas.microsoft.com/office/drawing/2016/5/11/chartex" xmlns:cx6="http://schemas.microsoft.com/office/drawing/2016/5/12/chartex" xmlns:cx7="http://schemas.microsoft.com/office/drawing/2016/5/13/chartex" xmlns:cx8="http://schemas.microsoft.com/office/drawing/2016/5/14/chartex" xmlns:mc="http://schemas.openxmlformats.org/markup-compatibility/2006" xmlns:aink="http://schemas.microsoft.com/office/drawing/2016/ink" xmlns:am3d="http://schemas.microsoft.com/office/drawing/2017/model3d" xmlns:o="urn:schemas-microsoft-com:office:office" xmlns:r="http://schemas.openxmlformats.org/officeDocument/2006/relationships" xmlns:m="http://schemas.openxmlformats.org/officeDocument/2006/math" xmlns:v="urn:schemas-microsoft-com:vml" xmlns:wp14="http://schemas.microsoft.com/office/word/2010/wordprocessingDrawing" xmlns:wp="http://schemas.openxmlformats.org/drawingml/2006/wordprocessingDrawing" xmlns:w10="urn:schemas-microsoft-com:office:word" xmlns:w="http://schemas.openxmlformats.org/wordprocessingml/2006/main" xmlns:w14="http://schemas.microsoft.com/office/word/2010/wordml" xmlns:w15="http://schemas.microsoft.com/office/word/2012/wordml" xmlns:w16cid="http://schemas.microsoft.com/office/word/2016/wordml/cid" xmlns:w16se="http://schemas.microsoft.com/office/word/2015/wordml/symex" xmlns:wpg="http://schemas.microsoft.com/office/word/2010/wordprocessingGroup" xmlns:wpi="http://schemas.microsoft.com/office/word/2010/wordprocessingInk" xmlns:wne="http://schemas.microsoft.com/office/word/2006/wordml" xmlns:wps="http://schemas.microsoft.com/office/word/2010/wordprocessingShape" mc:Ignorable="w14 w15 w16se w16cid wp14">
   <w:footnote w:type="separator" w:id="-1">
     <w:p>
       <w:r>
@@ -14759,7 +14372,7 @@
 </file>
 
 <file path=word/numbering.xml><?xml version="1.0" encoding="utf-8"?>
-<w:numbering xmlns:wpc="http://schemas.microsoft.com/office/word/2010/wordprocessingCanvas" xmlns:cx="http://schemas.microsoft.com/office/drawing/2014/chartex" xmlns:mc="http://schemas.openxmlformats.org/markup-compatibility/2006" xmlns:o="urn:schemas-microsoft-com:office:office" xmlns:r="http://schemas.openxmlformats.org/officeDocument/2006/relationships" xmlns:m="http://schemas.openxmlformats.org/officeDocument/2006/math" xmlns:v="urn:schemas-microsoft-com:vml" xmlns:wp14="http://schemas.microsoft.com/office/word/2010/wordprocessingDrawing" xmlns:wp="http://schemas.openxmlformats.org/drawingml/2006/wordprocessingDrawing" xmlns:w10="urn:schemas-microsoft-com:office:word" xmlns:w="http://schemas.openxmlformats.org/wordprocessingml/2006/main" xmlns:w14="http://schemas.microsoft.com/office/word/2010/wordml" xmlns:w15="http://schemas.microsoft.com/office/word/2012/wordml" xmlns:w16se="http://schemas.microsoft.com/office/word/2015/wordml/symex" xmlns:wpg="http://schemas.microsoft.com/office/word/2010/wordprocessingGroup" xmlns:wpi="http://schemas.microsoft.com/office/word/2010/wordprocessingInk" xmlns:wne="http://schemas.microsoft.com/office/word/2006/wordml" xmlns:wps="http://schemas.microsoft.com/office/word/2010/wordprocessingShape" mc:Ignorable="w14 w15 w16se wp14">
+<w:numbering xmlns:wpc="http://schemas.microsoft.com/office/word/2010/wordprocessingCanvas" xmlns:cx="http://schemas.microsoft.com/office/drawing/2014/chartex" xmlns:cx1="http://schemas.microsoft.com/office/drawing/2015/9/8/chartex" xmlns:cx2="http://schemas.microsoft.com/office/drawing/2015/10/21/chartex" xmlns:cx3="http://schemas.microsoft.com/office/drawing/2016/5/9/chartex" xmlns:cx4="http://schemas.microsoft.com/office/drawing/2016/5/10/chartex" xmlns:cx5="http://schemas.microsoft.com/office/drawing/2016/5/11/chartex" xmlns:cx6="http://schemas.microsoft.com/office/drawing/2016/5/12/chartex" xmlns:cx7="http://schemas.microsoft.com/office/drawing/2016/5/13/chartex" xmlns:cx8="http://schemas.microsoft.com/office/drawing/2016/5/14/chartex" xmlns:mc="http://schemas.openxmlformats.org/markup-compatibility/2006" xmlns:aink="http://schemas.microsoft.com/office/drawing/2016/ink" xmlns:am3d="http://schemas.microsoft.com/office/drawing/2017/model3d" xmlns:o="urn:schemas-microsoft-com:office:office" xmlns:r="http://schemas.openxmlformats.org/officeDocument/2006/relationships" xmlns:m="http://schemas.openxmlformats.org/officeDocument/2006/math" xmlns:v="urn:schemas-microsoft-com:vml" xmlns:wp14="http://schemas.microsoft.com/office/word/2010/wordprocessingDrawing" xmlns:wp="http://schemas.openxmlformats.org/drawingml/2006/wordprocessingDrawing" xmlns:w10="urn:schemas-microsoft-com:office:word" xmlns:w="http://schemas.openxmlformats.org/wordprocessingml/2006/main" xmlns:w14="http://schemas.microsoft.com/office/word/2010/wordml" xmlns:w15="http://schemas.microsoft.com/office/word/2012/wordml" xmlns:w16cid="http://schemas.microsoft.com/office/word/2016/wordml/cid" xmlns:w16se="http://schemas.microsoft.com/office/word/2015/wordml/symex" xmlns:wpg="http://schemas.microsoft.com/office/word/2010/wordprocessingGroup" xmlns:wpi="http://schemas.microsoft.com/office/word/2010/wordprocessingInk" xmlns:wne="http://schemas.microsoft.com/office/word/2006/wordml" xmlns:wps="http://schemas.microsoft.com/office/word/2010/wordprocessingShape" mc:Ignorable="w14 w15 w16se w16cid wp14">
   <w:abstractNum w:abstractNumId="0" w15:restartNumberingAfterBreak="0">
     <w:nsid w:val="07DE07E8"/>
     <w:multiLevelType w:val="hybridMultilevel"/>
@@ -17289,7 +16902,7 @@
 </file>
 
 <file path=word/styles.xml><?xml version="1.0" encoding="utf-8"?>
-<w:styles xmlns:mc="http://schemas.openxmlformats.org/markup-compatibility/2006" xmlns:r="http://schemas.openxmlformats.org/officeDocument/2006/relationships" xmlns:w="http://schemas.openxmlformats.org/wordprocessingml/2006/main" xmlns:w14="http://schemas.microsoft.com/office/word/2010/wordml" xmlns:w15="http://schemas.microsoft.com/office/word/2012/wordml" xmlns:w16se="http://schemas.microsoft.com/office/word/2015/wordml/symex" mc:Ignorable="w14 w15 w16se">
+<w:styles xmlns:mc="http://schemas.openxmlformats.org/markup-compatibility/2006" xmlns:r="http://schemas.openxmlformats.org/officeDocument/2006/relationships" xmlns:w="http://schemas.openxmlformats.org/wordprocessingml/2006/main" xmlns:w14="http://schemas.microsoft.com/office/word/2010/wordml" xmlns:w15="http://schemas.microsoft.com/office/word/2012/wordml" xmlns:w16cid="http://schemas.microsoft.com/office/word/2016/wordml/cid" xmlns:w16se="http://schemas.microsoft.com/office/word/2015/wordml/symex" mc:Ignorable="w14 w15 w16se w16cid">
   <w:docDefaults>
     <w:rPrDefault>
       <w:rPr>
@@ -17302,7 +16915,7 @@
     </w:rPrDefault>
     <w:pPrDefault/>
   </w:docDefaults>
-  <w:latentStyles w:defLockedState="0" w:defUIPriority="99" w:defSemiHidden="0" w:defUnhideWhenUsed="0" w:defQFormat="0" w:count="371">
+  <w:latentStyles w:defLockedState="0" w:defUIPriority="99" w:defSemiHidden="0" w:defUnhideWhenUsed="0" w:defQFormat="0" w:count="376">
     <w:lsdException w:name="Normal" w:uiPriority="0" w:qFormat="1"/>
     <w:lsdException w:name="heading 1" w:uiPriority="9" w:qFormat="1"/>
     <w:lsdException w:name="heading 2" w:semiHidden="1" w:uiPriority="9" w:unhideWhenUsed="1" w:qFormat="1"/>
@@ -17408,7 +17021,6 @@
     <w:lsdException w:name="HTML Sample" w:semiHidden="1" w:unhideWhenUsed="1"/>
     <w:lsdException w:name="HTML Typewriter" w:semiHidden="1" w:unhideWhenUsed="1"/>
     <w:lsdException w:name="HTML Variable" w:semiHidden="1" w:unhideWhenUsed="1"/>
-    <w:lsdException w:name="Normal Table" w:semiHidden="1" w:unhideWhenUsed="1"/>
     <w:lsdException w:name="annotation subject" w:semiHidden="1" w:unhideWhenUsed="1"/>
     <w:lsdException w:name="No List" w:semiHidden="1" w:unhideWhenUsed="1"/>
     <w:lsdException w:name="Outline List 1" w:semiHidden="1" w:unhideWhenUsed="1"/>
@@ -17451,11 +17063,8 @@
     <w:lsdException w:name="Table Contemporary" w:semiHidden="1" w:unhideWhenUsed="1"/>
     <w:lsdException w:name="Table Elegant" w:semiHidden="1" w:unhideWhenUsed="1"/>
     <w:lsdException w:name="Table Professional" w:semiHidden="1" w:unhideWhenUsed="1"/>
-    <w:lsdException w:name="Table Subtle 1" w:semiHidden="1" w:unhideWhenUsed="1"/>
     <w:lsdException w:name="Table Subtle 2" w:semiHidden="1" w:unhideWhenUsed="1"/>
     <w:lsdException w:name="Table Web 1" w:semiHidden="1" w:unhideWhenUsed="1"/>
-    <w:lsdException w:name="Table Web 2" w:semiHidden="1" w:unhideWhenUsed="1"/>
-    <w:lsdException w:name="Table Web 3" w:semiHidden="1" w:unhideWhenUsed="1"/>
     <w:lsdException w:name="Balloon Text" w:semiHidden="1" w:unhideWhenUsed="1"/>
     <w:lsdException w:name="Table Grid" w:uiPriority="39"/>
     <w:lsdException w:name="Table Theme" w:semiHidden="1" w:unhideWhenUsed="1"/>
@@ -17674,6 +17283,11 @@
     <w:lsdException w:name="List Table 5 Dark Accent 6" w:uiPriority="50"/>
     <w:lsdException w:name="List Table 6 Colorful Accent 6" w:uiPriority="51"/>
     <w:lsdException w:name="List Table 7 Colorful Accent 6" w:uiPriority="52"/>
+    <w:lsdException w:name="Mention" w:semiHidden="1" w:unhideWhenUsed="1"/>
+    <w:lsdException w:name="Smart Hyperlink" w:semiHidden="1" w:unhideWhenUsed="1"/>
+    <w:lsdException w:name="Hashtag" w:semiHidden="1" w:unhideWhenUsed="1"/>
+    <w:lsdException w:name="Unresolved Mention" w:semiHidden="1" w:unhideWhenUsed="1"/>
+    <w:lsdException w:name="Smart Link" w:semiHidden="1" w:unhideWhenUsed="1"/>
   </w:latentStyles>
   <w:style w:type="paragraph" w:default="1" w:styleId="a">
     <w:name w:val="Normal"/>
@@ -17892,7 +17506,7 @@
       <w:szCs w:val="32"/>
     </w:rPr>
   </w:style>
-  <w:style w:type="paragraph" w:styleId="21">
+  <w:style w:type="paragraph" w:styleId="TOC2">
     <w:name w:val="toc 2"/>
     <w:basedOn w:val="a"/>
     <w:next w:val="a"/>
@@ -17912,7 +17526,7 @@
       <w:szCs w:val="20"/>
     </w:rPr>
   </w:style>
-  <w:style w:type="paragraph" w:styleId="11">
+  <w:style w:type="paragraph" w:styleId="TOC1">
     <w:name w:val="toc 1"/>
     <w:basedOn w:val="a"/>
     <w:next w:val="a"/>
@@ -17937,7 +17551,7 @@
       <w:szCs w:val="24"/>
     </w:rPr>
   </w:style>
-  <w:style w:type="paragraph" w:styleId="3">
+  <w:style w:type="paragraph" w:styleId="TOC3">
     <w:name w:val="toc 3"/>
     <w:basedOn w:val="a"/>
     <w:next w:val="a"/>
@@ -17955,7 +17569,7 @@
       <w:szCs w:val="20"/>
     </w:rPr>
   </w:style>
-  <w:style w:type="paragraph" w:styleId="4">
+  <w:style w:type="paragraph" w:styleId="TOC4">
     <w:name w:val="toc 4"/>
     <w:basedOn w:val="a"/>
     <w:next w:val="a"/>
@@ -17973,7 +17587,7 @@
       <w:szCs w:val="20"/>
     </w:rPr>
   </w:style>
-  <w:style w:type="paragraph" w:styleId="5">
+  <w:style w:type="paragraph" w:styleId="TOC5">
     <w:name w:val="toc 5"/>
     <w:basedOn w:val="a"/>
     <w:next w:val="a"/>
@@ -17991,7 +17605,7 @@
       <w:szCs w:val="20"/>
     </w:rPr>
   </w:style>
-  <w:style w:type="paragraph" w:styleId="6">
+  <w:style w:type="paragraph" w:styleId="TOC6">
     <w:name w:val="toc 6"/>
     <w:basedOn w:val="a"/>
     <w:next w:val="a"/>
@@ -18009,7 +17623,7 @@
       <w:szCs w:val="20"/>
     </w:rPr>
   </w:style>
-  <w:style w:type="paragraph" w:styleId="7">
+  <w:style w:type="paragraph" w:styleId="TOC7">
     <w:name w:val="toc 7"/>
     <w:basedOn w:val="a"/>
     <w:next w:val="a"/>
@@ -18027,7 +17641,7 @@
       <w:szCs w:val="20"/>
     </w:rPr>
   </w:style>
-  <w:style w:type="paragraph" w:styleId="8">
+  <w:style w:type="paragraph" w:styleId="TOC8">
     <w:name w:val="toc 8"/>
     <w:basedOn w:val="a"/>
     <w:next w:val="a"/>
@@ -18045,7 +17659,7 @@
       <w:szCs w:val="20"/>
     </w:rPr>
   </w:style>
-  <w:style w:type="paragraph" w:styleId="9">
+  <w:style w:type="paragraph" w:styleId="TOC9">
     <w:name w:val="toc 9"/>
     <w:basedOn w:val="a"/>
     <w:next w:val="a"/>
@@ -18363,7 +17977,7 @@
 </file>
 
 <file path=customXml/itemProps1.xml><?xml version="1.0" encoding="utf-8"?>
-<ds:datastoreItem xmlns:ds="http://schemas.openxmlformats.org/officeDocument/2006/customXml" ds:itemID="{D8F76F01-60FB-40E3-9DEE-3989DCBFF1F1}">
+<ds:datastoreItem xmlns:ds="http://schemas.openxmlformats.org/officeDocument/2006/customXml" ds:itemID="{1CD1C9E8-C6C7-463F-B0A2-3D4F11E355D0}">
   <ds:schemaRefs>
     <ds:schemaRef ds:uri="http://schemas.openxmlformats.org/officeDocument/2006/bibliography"/>
   </ds:schemaRefs>

</xml_diff>